<commit_message>
Commit suite au mail
</commit_message>
<xml_diff>
--- a/Documentation/Documentation.docx
+++ b/Documentation/Documentation.docx
@@ -45,25 +45,7 @@
                 <w:rFonts w:ascii="Impact" w:hAnsi="Impact"/>
                 <w:sz w:val="96"/>
               </w:rPr>
-              <w:t>TPI « </w:t>
-            </w:r>
-            <w:bookmarkStart w:id="0" w:name="_GoBack"/>
-            <w:bookmarkEnd w:id="0"/>
-            <w:proofErr w:type="spellStart"/>
-            <w:r>
-              <w:rPr>
-                <w:rFonts w:ascii="Impact" w:hAnsi="Impact"/>
-                <w:sz w:val="96"/>
-              </w:rPr>
-              <w:t>RideW</w:t>
-            </w:r>
-            <w:proofErr w:type="spellEnd"/>
-            <w:r>
-              <w:rPr>
-                <w:rFonts w:ascii="Impact" w:hAnsi="Impact"/>
-                <w:sz w:val="96"/>
-              </w:rPr>
-              <w:t>/Me</w:t>
+              <w:t>TPI « RideW/Me</w:t>
             </w:r>
             <w:r>
               <w:rPr>
@@ -496,6 +478,12 @@
             <w:noProof/>
             <w:webHidden/>
           </w:rPr>
+        </w:r>
+        <w:r>
+          <w:rPr>
+            <w:noProof/>
+            <w:webHidden/>
+          </w:rPr>
           <w:fldChar w:fldCharType="separate"/>
         </w:r>
         <w:r>
@@ -838,6 +826,12 @@
             <w:noProof/>
             <w:webHidden/>
           </w:rPr>
+        </w:r>
+        <w:r>
+          <w:rPr>
+            <w:noProof/>
+            <w:webHidden/>
+          </w:rPr>
           <w:fldChar w:fldCharType="separate"/>
         </w:r>
         <w:r>
@@ -924,6 +918,12 @@
             <w:noProof/>
             <w:webHidden/>
           </w:rPr>
+        </w:r>
+        <w:r>
+          <w:rPr>
+            <w:noProof/>
+            <w:webHidden/>
+          </w:rPr>
           <w:fldChar w:fldCharType="separate"/>
         </w:r>
         <w:r>
@@ -2223,25 +2223,7 @@
           <w:i/>
           <w:sz w:val="20"/>
         </w:rPr>
-        <w:t xml:space="preserve">De plus, en fonction du type de </w:t>
-      </w:r>
-      <w:proofErr w:type="gramStart"/>
-      <w:r>
-        <w:rPr>
-          <w:bCs/>
-          <w:i/>
-          <w:sz w:val="20"/>
-        </w:rPr>
-        <w:t>projet,  il</w:t>
-      </w:r>
-      <w:proofErr w:type="gramEnd"/>
-      <w:r>
-        <w:rPr>
-          <w:bCs/>
-          <w:i/>
-          <w:sz w:val="20"/>
-        </w:rPr>
-        <w:t xml:space="preserve"> est tout à fait possible que certains chapitres ou paragraphes n’aient aucun sens. Dans ce cas il est recommandé de les retirer du document pour éviter de l’alourdir inutilement.  </w:t>
+        <w:t xml:space="preserve">De plus, en fonction du type de projet,  il est tout à fait possible que certains chapitres ou paragraphes n’aient aucun sens. Dans ce cas il est recommandé de les retirer du document pour éviter de l’alourdir inutilement.  </w:t>
       </w:r>
     </w:p>
     <w:p>
@@ -2256,7 +2238,7 @@
           <w:u w:val="none"/>
         </w:rPr>
       </w:pPr>
-      <w:bookmarkStart w:id="1" w:name="_Toc499021832"/>
+      <w:bookmarkStart w:id="0" w:name="_Toc499021832"/>
       <w:r>
         <w:rPr>
           <w:u w:val="none"/>
@@ -2276,27 +2258,27 @@
         </w:rPr>
         <w:t>minaire</w:t>
       </w:r>
+      <w:bookmarkEnd w:id="0"/>
+    </w:p>
+    <w:p>
+      <w:pPr>
+        <w:pStyle w:val="Titre2"/>
+        <w:rPr>
+          <w:i w:val="0"/>
+          <w:iCs/>
+          <w:u w:val="none"/>
+        </w:rPr>
+      </w:pPr>
+      <w:bookmarkStart w:id="1" w:name="_Toc499021833"/>
+      <w:r>
+        <w:rPr>
+          <w:i w:val="0"/>
+          <w:iCs/>
+          <w:u w:val="none"/>
+        </w:rPr>
+        <w:t>Introduction</w:t>
+      </w:r>
       <w:bookmarkEnd w:id="1"/>
-    </w:p>
-    <w:p>
-      <w:pPr>
-        <w:pStyle w:val="Titre2"/>
-        <w:rPr>
-          <w:i w:val="0"/>
-          <w:iCs/>
-          <w:u w:val="none"/>
-        </w:rPr>
-      </w:pPr>
-      <w:bookmarkStart w:id="2" w:name="_Toc499021833"/>
-      <w:r>
-        <w:rPr>
-          <w:i w:val="0"/>
-          <w:iCs/>
-          <w:u w:val="none"/>
-        </w:rPr>
-        <w:t>Introduction</w:t>
-      </w:r>
-      <w:bookmarkEnd w:id="2"/>
       <w:r>
         <w:rPr>
           <w:i w:val="0"/>
@@ -2494,9 +2476,254 @@
           <w:szCs w:val="14"/>
           <w:highlight w:val="yellow"/>
         </w:rPr>
-        <w:t>(=</w:t>
-      </w:r>
-      <w:proofErr w:type="spellStart"/>
+        <w:t>(=pre-TPI)</w:t>
+      </w:r>
+      <w:r>
+        <w:rPr>
+          <w:i/>
+          <w:iCs/>
+          <w:color w:val="00B0F0"/>
+          <w:szCs w:val="14"/>
+        </w:rPr>
+        <w:t xml:space="preserve"> pour ce projet.</w:t>
+      </w:r>
+    </w:p>
+    <w:p>
+      <w:pPr>
+        <w:rPr>
+          <w:color w:val="00B0F0"/>
+          <w:szCs w:val="14"/>
+        </w:rPr>
+      </w:pPr>
+    </w:p>
+    <w:p>
+      <w:pPr>
+        <w:rPr>
+          <w:i/>
+          <w:iCs/>
+          <w:color w:val="00B0F0"/>
+          <w:szCs w:val="14"/>
+        </w:rPr>
+      </w:pPr>
+      <w:r>
+        <w:rPr>
+          <w:i/>
+          <w:iCs/>
+          <w:color w:val="00B0F0"/>
+          <w:szCs w:val="14"/>
+        </w:rPr>
+        <w:t>Ces éléments peuvent être repris des spécifications de départ.</w:t>
+      </w:r>
+    </w:p>
+    <w:p>
+      <w:pPr>
+        <w:rPr>
+          <w:color w:val="00B0F0"/>
+        </w:rPr>
+      </w:pPr>
+      <w:r>
+        <w:rPr>
+          <w:color w:val="00B0F0"/>
+          <w:highlight w:val="yellow"/>
+        </w:rPr>
+        <w:t>Echéance 1</w:t>
+      </w:r>
+    </w:p>
+    <w:p>
+      <w:pPr>
+        <w:rPr>
+          <w:szCs w:val="14"/>
+        </w:rPr>
+      </w:pPr>
+    </w:p>
+    <w:p>
+      <w:pPr>
+        <w:pStyle w:val="Titre2"/>
+        <w:rPr>
+          <w:i w:val="0"/>
+          <w:iCs/>
+          <w:u w:val="none"/>
+        </w:rPr>
+      </w:pPr>
+      <w:bookmarkStart w:id="2" w:name="_Toc499021834"/>
+      <w:r>
+        <w:rPr>
+          <w:i w:val="0"/>
+          <w:iCs/>
+          <w:u w:val="none"/>
+        </w:rPr>
+        <w:t>Objectifs</w:t>
+      </w:r>
+      <w:bookmarkEnd w:id="2"/>
+    </w:p>
+    <w:p>
+      <w:pPr>
+        <w:rPr>
+          <w:szCs w:val="14"/>
+        </w:rPr>
+      </w:pPr>
+    </w:p>
+    <w:p>
+      <w:pPr>
+        <w:rPr>
+          <w:iCs/>
+          <w:szCs w:val="14"/>
+        </w:rPr>
+      </w:pPr>
+      <w:r>
+        <w:rPr>
+          <w:iCs/>
+          <w:szCs w:val="14"/>
+        </w:rPr>
+        <w:t>L’application devra contenir les</w:t>
+      </w:r>
+      <w:r>
+        <w:rPr>
+          <w:iCs/>
+          <w:szCs w:val="14"/>
+        </w:rPr>
+        <w:t xml:space="preserve"> fonctionnalités suivantes : L’utilisateur</w:t>
+      </w:r>
+      <w:r>
+        <w:rPr>
+          <w:iCs/>
+          <w:szCs w:val="14"/>
+        </w:rPr>
+        <w:t xml:space="preserve"> pourra se connecter sur la plateforme, là il pourra accéder au horaires disponible pour un co-voiturage. Pour chaque proposition de course validé l’application enverra un mail de confirmation au enseignant concernés. Une fois les ¾ du groupe </w:t>
+      </w:r>
+      <w:r>
+        <w:rPr>
+          <w:iCs/>
+          <w:szCs w:val="14"/>
+        </w:rPr>
+        <w:t>ont</w:t>
+      </w:r>
+      <w:r>
+        <w:rPr>
+          <w:iCs/>
+          <w:szCs w:val="14"/>
+        </w:rPr>
+        <w:t xml:space="preserve"> validé l’invitation leurs statut sera en « mode occupé » pour éviter qu’un enseignant ne sois inclus dans plusieurs courses en même temps.</w:t>
+      </w:r>
+    </w:p>
+    <w:p>
+      <w:pPr>
+        <w:rPr>
+          <w:iCs/>
+          <w:szCs w:val="14"/>
+        </w:rPr>
+      </w:pPr>
+    </w:p>
+    <w:p>
+      <w:pPr>
+        <w:rPr>
+          <w:i/>
+          <w:iCs/>
+          <w:color w:val="00B0F0"/>
+          <w:szCs w:val="14"/>
+        </w:rPr>
+      </w:pPr>
+      <w:r>
+        <w:rPr>
+          <w:i/>
+          <w:iCs/>
+          <w:color w:val="00B0F0"/>
+          <w:szCs w:val="14"/>
+        </w:rPr>
+        <w:t xml:space="preserve">Ce chapitre énumère les objectifs du projet. L'atteinte ou non </w:t>
+      </w:r>
+      <w:r>
+        <w:rPr>
+          <w:i/>
+          <w:iCs/>
+          <w:color w:val="00B0F0"/>
+          <w:szCs w:val="14"/>
+        </w:rPr>
+        <w:t>de c</w:t>
+      </w:r>
+      <w:r>
+        <w:rPr>
+          <w:i/>
+          <w:iCs/>
+          <w:color w:val="00B0F0"/>
+          <w:szCs w:val="14"/>
+        </w:rPr>
+        <w:t>eux-ci devr</w:t>
+      </w:r>
+      <w:r>
+        <w:rPr>
+          <w:i/>
+          <w:iCs/>
+          <w:color w:val="00B0F0"/>
+          <w:szCs w:val="14"/>
+        </w:rPr>
+        <w:t xml:space="preserve">a pouvoir être contrôlée à la fin du projet. Les objectifs pourront </w:t>
+      </w:r>
+      <w:r>
+        <w:rPr>
+          <w:i/>
+          <w:iCs/>
+          <w:color w:val="00B0F0"/>
+          <w:szCs w:val="14"/>
+        </w:rPr>
+        <w:t xml:space="preserve">éventuellement </w:t>
+      </w:r>
+      <w:r>
+        <w:rPr>
+          <w:i/>
+          <w:iCs/>
+          <w:color w:val="00B0F0"/>
+          <w:szCs w:val="14"/>
+        </w:rPr>
+        <w:t xml:space="preserve">être revus après l'analyse. </w:t>
+      </w:r>
+    </w:p>
+    <w:p>
+      <w:pPr>
+        <w:rPr>
+          <w:color w:val="00B0F0"/>
+          <w:szCs w:val="14"/>
+        </w:rPr>
+      </w:pPr>
+    </w:p>
+    <w:p>
+      <w:pPr>
+        <w:rPr>
+          <w:i/>
+          <w:iCs/>
+          <w:color w:val="00B0F0"/>
+          <w:szCs w:val="14"/>
+        </w:rPr>
+      </w:pPr>
+      <w:r>
+        <w:rPr>
+          <w:i/>
+          <w:iCs/>
+          <w:color w:val="00B0F0"/>
+          <w:szCs w:val="14"/>
+        </w:rPr>
+        <w:t>Ces éléments peuvent être repris des spécifications de départ.</w:t>
+      </w:r>
+    </w:p>
+    <w:p>
+      <w:pPr>
+        <w:rPr>
+          <w:i/>
+          <w:iCs/>
+          <w:color w:val="00B0F0"/>
+          <w:szCs w:val="14"/>
+        </w:rPr>
+      </w:pPr>
+    </w:p>
+    <w:p>
+      <w:pPr>
+        <w:rPr>
+          <w:i/>
+          <w:iCs/>
+          <w:color w:val="00B0F0"/>
+          <w:szCs w:val="14"/>
+        </w:rPr>
+      </w:pPr>
       <w:r>
         <w:rPr>
           <w:i/>
@@ -2505,296 +2732,7 @@
           <w:szCs w:val="14"/>
           <w:highlight w:val="yellow"/>
         </w:rPr>
-        <w:t>pre</w:t>
-      </w:r>
-      <w:proofErr w:type="spellEnd"/>
-      <w:r>
-        <w:rPr>
-          <w:i/>
-          <w:iCs/>
-          <w:color w:val="00B0F0"/>
-          <w:szCs w:val="14"/>
-          <w:highlight w:val="yellow"/>
-        </w:rPr>
-        <w:t>-TPI)</w:t>
-      </w:r>
-      <w:r>
-        <w:rPr>
-          <w:i/>
-          <w:iCs/>
-          <w:color w:val="00B0F0"/>
-          <w:szCs w:val="14"/>
-        </w:rPr>
-        <w:t xml:space="preserve"> pour ce projet.</w:t>
-      </w:r>
-    </w:p>
-    <w:p>
-      <w:pPr>
-        <w:rPr>
-          <w:color w:val="00B0F0"/>
-          <w:szCs w:val="14"/>
-        </w:rPr>
-      </w:pPr>
-    </w:p>
-    <w:p>
-      <w:pPr>
-        <w:rPr>
-          <w:i/>
-          <w:iCs/>
-          <w:color w:val="00B0F0"/>
-          <w:szCs w:val="14"/>
-        </w:rPr>
-      </w:pPr>
-      <w:r>
-        <w:rPr>
-          <w:i/>
-          <w:iCs/>
-          <w:color w:val="00B0F0"/>
-          <w:szCs w:val="14"/>
-        </w:rPr>
-        <w:t>Ces éléments peuvent être repris des spécifications de départ.</w:t>
-      </w:r>
-    </w:p>
-    <w:p>
-      <w:pPr>
-        <w:rPr>
-          <w:color w:val="00B0F0"/>
-        </w:rPr>
-      </w:pPr>
-      <w:r>
-        <w:rPr>
-          <w:color w:val="00B0F0"/>
-          <w:highlight w:val="yellow"/>
-        </w:rPr>
-        <w:t>Echéance 1</w:t>
-      </w:r>
-    </w:p>
-    <w:p>
-      <w:pPr>
-        <w:rPr>
-          <w:szCs w:val="14"/>
-        </w:rPr>
-      </w:pPr>
-    </w:p>
-    <w:p>
-      <w:pPr>
-        <w:pStyle w:val="Titre2"/>
-        <w:rPr>
-          <w:i w:val="0"/>
-          <w:iCs/>
-          <w:u w:val="none"/>
-        </w:rPr>
-      </w:pPr>
-      <w:bookmarkStart w:id="3" w:name="_Toc499021834"/>
-      <w:r>
-        <w:rPr>
-          <w:i w:val="0"/>
-          <w:iCs/>
-          <w:u w:val="none"/>
-        </w:rPr>
-        <w:t>Objectifs</w:t>
-      </w:r>
-      <w:bookmarkEnd w:id="3"/>
-    </w:p>
-    <w:p>
-      <w:pPr>
-        <w:rPr>
-          <w:szCs w:val="14"/>
-        </w:rPr>
-      </w:pPr>
-    </w:p>
-    <w:p>
-      <w:pPr>
-        <w:rPr>
-          <w:iCs/>
-          <w:szCs w:val="14"/>
-        </w:rPr>
-      </w:pPr>
-      <w:r>
-        <w:rPr>
-          <w:iCs/>
-          <w:szCs w:val="14"/>
-        </w:rPr>
-        <w:t>L’application devra contenir les</w:t>
-      </w:r>
-      <w:r>
-        <w:rPr>
-          <w:iCs/>
-          <w:szCs w:val="14"/>
-        </w:rPr>
-        <w:t xml:space="preserve"> fonctionnalités suivantes : L’utilisateur</w:t>
-      </w:r>
-      <w:r>
-        <w:rPr>
-          <w:iCs/>
-          <w:szCs w:val="14"/>
-        </w:rPr>
-        <w:t xml:space="preserve"> pourra se connecter sur la plateforme, là il pourra accéder au horaires disponible pour un co-voiturage. Pour chaque proposition de course validé l’application enverra un mail de confirmation au enseignant concernés. Une fois les ¾ du groupe </w:t>
-      </w:r>
-      <w:r>
-        <w:rPr>
-          <w:iCs/>
-          <w:szCs w:val="14"/>
-        </w:rPr>
-        <w:t>ont</w:t>
-      </w:r>
-      <w:r>
-        <w:rPr>
-          <w:iCs/>
-          <w:szCs w:val="14"/>
-        </w:rPr>
-        <w:t xml:space="preserve"> validé l’invitation leurs statut sera en « mode occupé » pour éviter qu’un enseignant ne sois inclus dans plusieurs courses en même temps.</w:t>
-      </w:r>
-    </w:p>
-    <w:p>
-      <w:pPr>
-        <w:rPr>
-          <w:iCs/>
-          <w:szCs w:val="14"/>
-        </w:rPr>
-      </w:pPr>
-    </w:p>
-    <w:p>
-      <w:pPr>
-        <w:rPr>
-          <w:i/>
-          <w:iCs/>
-          <w:color w:val="00B0F0"/>
-          <w:szCs w:val="14"/>
-        </w:rPr>
-      </w:pPr>
-      <w:r>
-        <w:rPr>
-          <w:i/>
-          <w:iCs/>
-          <w:color w:val="00B0F0"/>
-          <w:szCs w:val="14"/>
-        </w:rPr>
-        <w:t xml:space="preserve">Ce chapitre énumère les objectifs du projet. L'atteinte ou non </w:t>
-      </w:r>
-      <w:r>
-        <w:rPr>
-          <w:i/>
-          <w:iCs/>
-          <w:color w:val="00B0F0"/>
-          <w:szCs w:val="14"/>
-        </w:rPr>
-        <w:t>de c</w:t>
-      </w:r>
-      <w:r>
-        <w:rPr>
-          <w:i/>
-          <w:iCs/>
-          <w:color w:val="00B0F0"/>
-          <w:szCs w:val="14"/>
-        </w:rPr>
-        <w:t>eux-ci devr</w:t>
-      </w:r>
-      <w:r>
-        <w:rPr>
-          <w:i/>
-          <w:iCs/>
-          <w:color w:val="00B0F0"/>
-          <w:szCs w:val="14"/>
-        </w:rPr>
-        <w:t xml:space="preserve">a pouvoir être contrôlée à la fin du projet. Les objectifs pourront </w:t>
-      </w:r>
-      <w:r>
-        <w:rPr>
-          <w:i/>
-          <w:iCs/>
-          <w:color w:val="00B0F0"/>
-          <w:szCs w:val="14"/>
-        </w:rPr>
-        <w:t xml:space="preserve">éventuellement </w:t>
-      </w:r>
-      <w:r>
-        <w:rPr>
-          <w:i/>
-          <w:iCs/>
-          <w:color w:val="00B0F0"/>
-          <w:szCs w:val="14"/>
-        </w:rPr>
-        <w:t xml:space="preserve">être revus après l'analyse. </w:t>
-      </w:r>
-    </w:p>
-    <w:p>
-      <w:pPr>
-        <w:rPr>
-          <w:color w:val="00B0F0"/>
-          <w:szCs w:val="14"/>
-        </w:rPr>
-      </w:pPr>
-    </w:p>
-    <w:p>
-      <w:pPr>
-        <w:rPr>
-          <w:i/>
-          <w:iCs/>
-          <w:color w:val="00B0F0"/>
-          <w:szCs w:val="14"/>
-        </w:rPr>
-      </w:pPr>
-      <w:r>
-        <w:rPr>
-          <w:i/>
-          <w:iCs/>
-          <w:color w:val="00B0F0"/>
-          <w:szCs w:val="14"/>
-        </w:rPr>
-        <w:t>Ces éléments peuvent être repris des spécifications de départ.</w:t>
-      </w:r>
-    </w:p>
-    <w:p>
-      <w:pPr>
-        <w:rPr>
-          <w:i/>
-          <w:iCs/>
-          <w:color w:val="00B0F0"/>
-          <w:szCs w:val="14"/>
-        </w:rPr>
-      </w:pPr>
-    </w:p>
-    <w:p>
-      <w:pPr>
-        <w:rPr>
-          <w:i/>
-          <w:iCs/>
-          <w:color w:val="00B0F0"/>
-          <w:szCs w:val="14"/>
-        </w:rPr>
-      </w:pPr>
-      <w:r>
-        <w:rPr>
-          <w:i/>
-          <w:iCs/>
-          <w:color w:val="00B0F0"/>
-          <w:szCs w:val="14"/>
-          <w:highlight w:val="yellow"/>
-        </w:rPr>
-        <w:t xml:space="preserve">= liste </w:t>
-      </w:r>
-      <w:proofErr w:type="gramStart"/>
-      <w:r>
-        <w:rPr>
-          <w:i/>
-          <w:iCs/>
-          <w:color w:val="00B0F0"/>
-          <w:szCs w:val="14"/>
-          <w:highlight w:val="yellow"/>
-        </w:rPr>
-        <w:t>de use</w:t>
-      </w:r>
-      <w:proofErr w:type="gramEnd"/>
-      <w:r>
-        <w:rPr>
-          <w:i/>
-          <w:iCs/>
-          <w:color w:val="00B0F0"/>
-          <w:szCs w:val="14"/>
-          <w:highlight w:val="yellow"/>
-        </w:rPr>
-        <w:t xml:space="preserve"> cases</w:t>
+        <w:t>= liste de use cases</w:t>
       </w:r>
     </w:p>
     <w:p>
@@ -2886,7 +2824,7 @@
           <w:u w:val="none"/>
         </w:rPr>
       </w:pPr>
-      <w:bookmarkStart w:id="4" w:name="_Toc499021836"/>
+      <w:bookmarkStart w:id="3" w:name="_Toc499021836"/>
       <w:r>
         <w:rPr>
           <w:u w:val="none"/>
@@ -2900,27 +2838,27 @@
         </w:rPr>
         <w:t xml:space="preserve"> / Conception</w:t>
       </w:r>
+      <w:bookmarkEnd w:id="3"/>
+    </w:p>
+    <w:p>
+      <w:pPr>
+        <w:pStyle w:val="Titre2"/>
+        <w:rPr>
+          <w:i w:val="0"/>
+          <w:iCs/>
+          <w:u w:val="none"/>
+        </w:rPr>
+      </w:pPr>
+      <w:bookmarkStart w:id="4" w:name="_Toc499021837"/>
+      <w:r>
+        <w:rPr>
+          <w:i w:val="0"/>
+          <w:iCs/>
+          <w:u w:val="none"/>
+        </w:rPr>
+        <w:t>Concept</w:t>
+      </w:r>
       <w:bookmarkEnd w:id="4"/>
-    </w:p>
-    <w:p>
-      <w:pPr>
-        <w:pStyle w:val="Titre2"/>
-        <w:rPr>
-          <w:i w:val="0"/>
-          <w:iCs/>
-          <w:u w:val="none"/>
-        </w:rPr>
-      </w:pPr>
-      <w:bookmarkStart w:id="5" w:name="_Toc499021837"/>
-      <w:r>
-        <w:rPr>
-          <w:i w:val="0"/>
-          <w:iCs/>
-          <w:u w:val="none"/>
-        </w:rPr>
-        <w:t>Concept</w:t>
-      </w:r>
-      <w:bookmarkEnd w:id="5"/>
     </w:p>
     <w:p/>
     <w:p>
@@ -3108,11 +3046,9 @@
       </w:pPr>
     </w:p>
     <w:p>
-      <w:proofErr w:type="spellStart"/>
       <w:r>
         <w:t>Homepage</w:t>
       </w:r>
-      <w:proofErr w:type="spellEnd"/>
     </w:p>
     <w:p>
       <w:pPr>
@@ -3411,8 +3347,8 @@
           <w:u w:val="none"/>
         </w:rPr>
       </w:pPr>
-      <w:bookmarkStart w:id="6" w:name="_Toc71691012"/>
-      <w:bookmarkStart w:id="7" w:name="_Toc499021838"/>
+      <w:bookmarkStart w:id="5" w:name="_Toc71691012"/>
+      <w:bookmarkStart w:id="6" w:name="_Toc499021838"/>
       <w:r>
         <w:rPr>
           <w:i w:val="0"/>
@@ -3421,8 +3357,8 @@
         </w:rPr>
         <w:t>Stratégie de test</w:t>
       </w:r>
+      <w:bookmarkEnd w:id="5"/>
       <w:bookmarkEnd w:id="6"/>
-      <w:bookmarkEnd w:id="7"/>
     </w:p>
     <w:p/>
     <w:p>
@@ -3462,9 +3398,9 @@
           <w:u w:val="none"/>
         </w:rPr>
       </w:pPr>
-      <w:bookmarkStart w:id="8" w:name="_Toc25553314"/>
-      <w:bookmarkStart w:id="9" w:name="_Toc71691019"/>
-      <w:bookmarkStart w:id="10" w:name="_Toc499021841"/>
+      <w:bookmarkStart w:id="7" w:name="_Toc25553314"/>
+      <w:bookmarkStart w:id="8" w:name="_Toc71691019"/>
+      <w:bookmarkStart w:id="9" w:name="_Toc499021841"/>
       <w:r>
         <w:rPr>
           <w:i w:val="0"/>
@@ -3473,9 +3409,9 @@
         </w:rPr>
         <w:t>Dossier de conception</w:t>
       </w:r>
+      <w:bookmarkEnd w:id="7"/>
       <w:bookmarkEnd w:id="8"/>
       <w:bookmarkEnd w:id="9"/>
-      <w:bookmarkEnd w:id="10"/>
     </w:p>
     <w:p>
       <w:pPr>
@@ -3530,114 +3466,57 @@
           <w:rFonts w:ascii="Arial" w:hAnsi="Arial" w:cs="Arial"/>
           <w:sz w:val="24"/>
         </w:rPr>
-        <w:t xml:space="preserve"> </w:t>
-      </w:r>
-      <w:proofErr w:type="spellStart"/>
+        <w:t xml:space="preserve"> w</w:t>
+      </w:r>
       <w:r>
         <w:rPr>
           <w:rFonts w:ascii="Arial" w:hAnsi="Arial" w:cs="Arial"/>
           <w:sz w:val="24"/>
         </w:rPr>
-        <w:t>w</w:t>
+        <w:t>amp pour ma base de donnée,</w:t>
       </w:r>
       <w:r>
         <w:rPr>
           <w:rFonts w:ascii="Arial" w:hAnsi="Arial" w:cs="Arial"/>
           <w:sz w:val="24"/>
         </w:rPr>
-        <w:t>amp</w:t>
-      </w:r>
-      <w:proofErr w:type="spellEnd"/>
+        <w:t xml:space="preserve"> a</w:t>
+      </w:r>
       <w:r>
         <w:rPr>
           <w:rFonts w:ascii="Arial" w:hAnsi="Arial" w:cs="Arial"/>
           <w:sz w:val="24"/>
         </w:rPr>
-        <w:t xml:space="preserve"> pour ma base de donnée,</w:t>
+        <w:t xml:space="preserve">tom qui me servira d’éditeur de texte. </w:t>
       </w:r>
       <w:r>
         <w:rPr>
           <w:rFonts w:ascii="Arial" w:hAnsi="Arial" w:cs="Arial"/>
           <w:sz w:val="24"/>
         </w:rPr>
-        <w:t xml:space="preserve"> </w:t>
-      </w:r>
-      <w:proofErr w:type="spellStart"/>
+        <w:t>Pour la modélisation (</w:t>
+      </w:r>
       <w:r>
         <w:rPr>
           <w:rFonts w:ascii="Arial" w:hAnsi="Arial" w:cs="Arial"/>
           <w:sz w:val="24"/>
         </w:rPr>
-        <w:t>a</w:t>
+        <w:t>maquettes</w:t>
       </w:r>
       <w:r>
         <w:rPr>
           <w:rFonts w:ascii="Arial" w:hAnsi="Arial" w:cs="Arial"/>
           <w:sz w:val="24"/>
         </w:rPr>
-        <w:t>tom</w:t>
-      </w:r>
-      <w:proofErr w:type="spellEnd"/>
+        <w:t xml:space="preserve"> préliminaire, MCD, MLD) j’ai choisi d’utiliser pencil et s</w:t>
+      </w:r>
       <w:r>
         <w:rPr>
           <w:rFonts w:ascii="Arial" w:hAnsi="Arial" w:cs="Arial"/>
           <w:sz w:val="24"/>
         </w:rPr>
-        <w:t xml:space="preserve"> qui me servira d’éditeur de texte. </w:t>
-      </w:r>
-      <w:r>
-        <w:rPr>
-          <w:rFonts w:ascii="Arial" w:hAnsi="Arial" w:cs="Arial"/>
-          <w:sz w:val="24"/>
-        </w:rPr>
-        <w:t>Pour la modélisation (</w:t>
-      </w:r>
-      <w:r>
-        <w:rPr>
-          <w:rFonts w:ascii="Arial" w:hAnsi="Arial" w:cs="Arial"/>
-          <w:sz w:val="24"/>
-        </w:rPr>
-        <w:t>maquettes</w:t>
-      </w:r>
-      <w:r>
-        <w:rPr>
-          <w:rFonts w:ascii="Arial" w:hAnsi="Arial" w:cs="Arial"/>
-          <w:sz w:val="24"/>
-        </w:rPr>
-        <w:t xml:space="preserve"> préliminaire, MCD, MLD) j’ai choisi d’utiliser </w:t>
-      </w:r>
-      <w:proofErr w:type="spellStart"/>
-      <w:r>
-        <w:rPr>
-          <w:rFonts w:ascii="Arial" w:hAnsi="Arial" w:cs="Arial"/>
-          <w:sz w:val="24"/>
-        </w:rPr>
-        <w:t>pencil</w:t>
-      </w:r>
-      <w:proofErr w:type="spellEnd"/>
-      <w:r>
-        <w:rPr>
-          <w:rFonts w:ascii="Arial" w:hAnsi="Arial" w:cs="Arial"/>
-          <w:sz w:val="24"/>
-        </w:rPr>
-        <w:t xml:space="preserve"> et </w:t>
-      </w:r>
-      <w:proofErr w:type="spellStart"/>
-      <w:r>
-        <w:rPr>
-          <w:rFonts w:ascii="Arial" w:hAnsi="Arial" w:cs="Arial"/>
-          <w:sz w:val="24"/>
-        </w:rPr>
-        <w:t>s</w:t>
-      </w:r>
-      <w:r>
-        <w:rPr>
-          <w:rFonts w:ascii="Arial" w:hAnsi="Arial" w:cs="Arial"/>
-          <w:sz w:val="24"/>
-        </w:rPr>
         <w:t>tarUML</w:t>
       </w:r>
-      <w:proofErr w:type="spellEnd"/>
       <w:r>
         <w:rPr>
           <w:rFonts w:ascii="Arial" w:hAnsi="Arial" w:cs="Arial"/>
@@ -3847,15 +3726,7 @@
           </w:tcPr>
           <w:p>
             <w:r>
-              <w:t>Page « </w:t>
-            </w:r>
-            <w:proofErr w:type="spellStart"/>
-            <w:r>
-              <w:t>Homepage</w:t>
-            </w:r>
-            <w:proofErr w:type="spellEnd"/>
-            <w:r>
-              <w:t> »</w:t>
+              <w:t>Page « Homepage »</w:t>
             </w:r>
           </w:p>
         </w:tc>
@@ -4137,8 +4008,8 @@
       <w:pPr>
         <w:jc w:val="center"/>
       </w:pPr>
-      <w:bookmarkStart w:id="11" w:name="_Toc71703259"/>
-      <w:bookmarkStart w:id="12" w:name="_Toc499021842"/>
+      <w:bookmarkStart w:id="10" w:name="_Toc71703259"/>
+      <w:bookmarkStart w:id="11" w:name="_Toc499021842"/>
       <w:r>
         <w:rPr>
           <w:noProof/>
@@ -4203,41 +4074,41 @@
         </w:rPr>
         <w:t>R</w:t>
       </w:r>
+      <w:bookmarkEnd w:id="10"/>
+      <w:r>
+        <w:rPr>
+          <w:u w:val="none"/>
+        </w:rPr>
+        <w:t>éalisation</w:t>
+      </w:r>
       <w:bookmarkEnd w:id="11"/>
-      <w:r>
-        <w:rPr>
+    </w:p>
+    <w:p>
+      <w:pPr>
+        <w:pStyle w:val="Titre2"/>
+        <w:rPr>
+          <w:i w:val="0"/>
+          <w:iCs/>
           <w:u w:val="none"/>
         </w:rPr>
-        <w:t>éalisation</w:t>
-      </w:r>
+      </w:pPr>
+      <w:bookmarkStart w:id="12" w:name="_Toc25553317"/>
+      <w:bookmarkStart w:id="13" w:name="_Toc71691022"/>
+      <w:bookmarkStart w:id="14" w:name="_Toc499021843"/>
+      <w:r>
+        <w:rPr>
+          <w:i w:val="0"/>
+          <w:iCs/>
+          <w:u w:val="none"/>
+        </w:rPr>
+        <w:t>Dossier de réalisation</w:t>
+      </w:r>
+      <w:bookmarkStart w:id="15" w:name="_Toc25553318"/>
       <w:bookmarkEnd w:id="12"/>
-    </w:p>
-    <w:p>
-      <w:pPr>
-        <w:pStyle w:val="Titre2"/>
-        <w:rPr>
-          <w:i w:val="0"/>
-          <w:iCs/>
-          <w:u w:val="none"/>
-        </w:rPr>
-      </w:pPr>
-      <w:bookmarkStart w:id="13" w:name="_Toc25553317"/>
-      <w:bookmarkStart w:id="14" w:name="_Toc71691022"/>
-      <w:bookmarkStart w:id="15" w:name="_Toc499021843"/>
-      <w:r>
-        <w:rPr>
-          <w:i w:val="0"/>
-          <w:iCs/>
-          <w:u w:val="none"/>
-        </w:rPr>
-        <w:t>Dossier de réalisation</w:t>
-      </w:r>
-      <w:bookmarkStart w:id="16" w:name="_Toc25553318"/>
       <w:bookmarkEnd w:id="13"/>
       <w:bookmarkEnd w:id="14"/>
-      <w:bookmarkEnd w:id="15"/>
-    </w:p>
-    <w:bookmarkEnd w:id="16"/>
+    </w:p>
+    <w:bookmarkEnd w:id="15"/>
     <w:p>
       <w:pPr>
         <w:ind w:firstLine="360"/>
@@ -4277,19 +4148,11 @@
           <w:iCs/>
         </w:rPr>
       </w:pPr>
-      <w:proofErr w:type="spellStart"/>
-      <w:r>
-        <w:rPr>
-          <w:iCs/>
-        </w:rPr>
-        <w:t>Tpi</w:t>
-      </w:r>
-      <w:proofErr w:type="spellEnd"/>
-      <w:r>
-        <w:rPr>
-          <w:iCs/>
-        </w:rPr>
-        <w:t xml:space="preserve"> – Dossier principal</w:t>
+      <w:r>
+        <w:rPr>
+          <w:iCs/>
+        </w:rPr>
+        <w:t>Tpi – Dossier principal</w:t>
       </w:r>
     </w:p>
     <w:p>
@@ -4327,19 +4190,11 @@
           <w:iCs/>
         </w:rPr>
       </w:pPr>
-      <w:proofErr w:type="spellStart"/>
-      <w:r>
-        <w:rPr>
-          <w:iCs/>
-        </w:rPr>
-        <w:t>View</w:t>
-      </w:r>
-      <w:proofErr w:type="spellEnd"/>
-      <w:r>
-        <w:rPr>
-          <w:iCs/>
-        </w:rPr>
-        <w:t xml:space="preserve"> – toutes les pages du site</w:t>
+      <w:r>
+        <w:rPr>
+          <w:iCs/>
+        </w:rPr>
+        <w:t>View – toutes les pages du site</w:t>
       </w:r>
     </w:p>
     <w:p>
@@ -4353,28 +4208,12 @@
           <w:iCs/>
         </w:rPr>
       </w:pPr>
-      <w:proofErr w:type="spellStart"/>
-      <w:r>
-        <w:rPr>
-          <w:iCs/>
-        </w:rPr>
-        <w:t>Modele</w:t>
-      </w:r>
-      <w:proofErr w:type="spellEnd"/>
-      <w:r>
-        <w:rPr>
-          <w:iCs/>
-        </w:rPr>
-        <w:t xml:space="preserve"> – Fait les relations entre la BDD et le </w:t>
-      </w:r>
-      <w:proofErr w:type="spellStart"/>
-      <w:r>
-        <w:rPr>
-          <w:iCs/>
-        </w:rPr>
-        <w:t>controleur</w:t>
-      </w:r>
-      <w:proofErr w:type="spellEnd"/>
+      <w:r>
+        <w:rPr>
+          <w:iCs/>
+        </w:rPr>
+        <w:t>Modele – Fait les relations entre la BDD et le controleur</w:t>
+      </w:r>
     </w:p>
     <w:p>
       <w:pPr>
@@ -4387,59 +4226,11 @@
           <w:iCs/>
         </w:rPr>
       </w:pPr>
-      <w:proofErr w:type="spellStart"/>
-      <w:r>
-        <w:rPr>
-          <w:iCs/>
-        </w:rPr>
-        <w:t>Controleur</w:t>
-      </w:r>
-      <w:proofErr w:type="spellEnd"/>
-      <w:r>
-        <w:rPr>
-          <w:iCs/>
-        </w:rPr>
-        <w:t xml:space="preserve"> </w:t>
-      </w:r>
-      <w:r>
-        <w:rPr>
-          <w:iCs/>
-        </w:rPr>
-        <w:t>–</w:t>
-      </w:r>
-      <w:r>
-        <w:rPr>
-          <w:iCs/>
-        </w:rPr>
-        <w:t xml:space="preserve">  Fait la relation entre le </w:t>
-      </w:r>
-      <w:proofErr w:type="spellStart"/>
-      <w:r>
-        <w:rPr>
-          <w:iCs/>
-        </w:rPr>
-        <w:t>modele</w:t>
-      </w:r>
-      <w:proofErr w:type="spellEnd"/>
-      <w:r>
-        <w:rPr>
-          <w:iCs/>
-        </w:rPr>
-        <w:t xml:space="preserve"> et les </w:t>
-      </w:r>
-      <w:proofErr w:type="spellStart"/>
-      <w:r>
-        <w:rPr>
-          <w:iCs/>
-        </w:rPr>
-        <w:t>views</w:t>
-      </w:r>
-      <w:proofErr w:type="spellEnd"/>
-      <w:r>
-        <w:rPr>
-          <w:iCs/>
-        </w:rPr>
-        <w:t xml:space="preserve">  </w:t>
+      <w:r>
+        <w:rPr>
+          <w:iCs/>
+        </w:rPr>
+        <w:t xml:space="preserve">Controleur –  Fait la relation entre le modele et les views  </w:t>
       </w:r>
     </w:p>
     <w:p>
@@ -4769,23 +4560,13 @@
           <w:color w:val="00B0F0"/>
         </w:rPr>
       </w:pPr>
-      <w:proofErr w:type="gramStart"/>
-      <w:r>
-        <w:rPr>
-          <w:i/>
-          <w:iCs/>
-          <w:color w:val="00B0F0"/>
-        </w:rPr>
-        <w:t>les</w:t>
-      </w:r>
-      <w:proofErr w:type="gramEnd"/>
-      <w:r>
-        <w:rPr>
-          <w:i/>
-          <w:iCs/>
-          <w:color w:val="00B0F0"/>
-        </w:rPr>
-        <w:t xml:space="preserve"> répertoires où le logiciel est installé</w:t>
+      <w:r>
+        <w:rPr>
+          <w:i/>
+          <w:iCs/>
+          <w:color w:val="00B0F0"/>
+        </w:rPr>
+        <w:t>les répertoires où le logiciel est installé</w:t>
       </w:r>
     </w:p>
     <w:p>
@@ -4805,23 +4586,13 @@
           <w:color w:val="00B0F0"/>
         </w:rPr>
       </w:pPr>
-      <w:proofErr w:type="gramStart"/>
-      <w:r>
-        <w:rPr>
-          <w:i/>
-          <w:iCs/>
-          <w:color w:val="00B0F0"/>
-        </w:rPr>
-        <w:t>la</w:t>
-      </w:r>
-      <w:proofErr w:type="gramEnd"/>
-      <w:r>
-        <w:rPr>
-          <w:i/>
-          <w:iCs/>
-          <w:color w:val="00B0F0"/>
-        </w:rPr>
-        <w:t xml:space="preserve"> liste de tous les fichiers et une rapide description de leur contenu (des noms qui parlent !)</w:t>
+      <w:r>
+        <w:rPr>
+          <w:i/>
+          <w:iCs/>
+          <w:color w:val="00B0F0"/>
+        </w:rPr>
+        <w:t>la liste de tous les fichiers et une rapide description de leur contenu (des noms qui parlent !)</w:t>
       </w:r>
     </w:p>
     <w:p>
@@ -4841,23 +4612,13 @@
           <w:color w:val="00B0F0"/>
         </w:rPr>
       </w:pPr>
-      <w:proofErr w:type="gramStart"/>
-      <w:r>
-        <w:rPr>
-          <w:i/>
-          <w:iCs/>
-          <w:color w:val="00B0F0"/>
-        </w:rPr>
-        <w:t>les</w:t>
-      </w:r>
-      <w:proofErr w:type="gramEnd"/>
-      <w:r>
-        <w:rPr>
-          <w:i/>
-          <w:iCs/>
-          <w:color w:val="00B0F0"/>
-        </w:rPr>
-        <w:t xml:space="preserve"> versions des systèmes d'exploitation et des outils logiciels</w:t>
+      <w:r>
+        <w:rPr>
+          <w:i/>
+          <w:iCs/>
+          <w:color w:val="00B0F0"/>
+        </w:rPr>
+        <w:t>les versions des systèmes d'exploitation et des outils logiciels</w:t>
       </w:r>
     </w:p>
     <w:p>
@@ -4877,23 +4638,13 @@
           <w:color w:val="00B0F0"/>
         </w:rPr>
       </w:pPr>
-      <w:proofErr w:type="gramStart"/>
-      <w:r>
-        <w:rPr>
-          <w:i/>
-          <w:iCs/>
-          <w:color w:val="00B0F0"/>
-        </w:rPr>
-        <w:t>la</w:t>
-      </w:r>
-      <w:proofErr w:type="gramEnd"/>
-      <w:r>
-        <w:rPr>
-          <w:i/>
-          <w:iCs/>
-          <w:color w:val="00B0F0"/>
-        </w:rPr>
-        <w:t xml:space="preserve"> description exacte du matériel</w:t>
+      <w:r>
+        <w:rPr>
+          <w:i/>
+          <w:iCs/>
+          <w:color w:val="00B0F0"/>
+        </w:rPr>
+        <w:t>la description exacte du matériel</w:t>
       </w:r>
     </w:p>
     <w:p>
@@ -4913,23 +4664,13 @@
           <w:color w:val="00B0F0"/>
         </w:rPr>
       </w:pPr>
-      <w:proofErr w:type="gramStart"/>
-      <w:r>
-        <w:rPr>
-          <w:i/>
-          <w:iCs/>
-          <w:color w:val="00B0F0"/>
-        </w:rPr>
-        <w:t>le</w:t>
-      </w:r>
-      <w:proofErr w:type="gramEnd"/>
-      <w:r>
-        <w:rPr>
-          <w:i/>
-          <w:iCs/>
-          <w:color w:val="00B0F0"/>
-        </w:rPr>
-        <w:t xml:space="preserve"> numé</w:t>
+      <w:r>
+        <w:rPr>
+          <w:i/>
+          <w:iCs/>
+          <w:color w:val="00B0F0"/>
+        </w:rPr>
+        <w:t>le numé</w:t>
       </w:r>
       <w:r>
         <w:rPr>
@@ -4966,23 +4707,13 @@
           <w:u w:val="single"/>
         </w:rPr>
       </w:pPr>
-      <w:proofErr w:type="gramStart"/>
-      <w:r>
-        <w:rPr>
-          <w:i/>
-          <w:iCs/>
-          <w:color w:val="00B0F0"/>
-        </w:rPr>
-        <w:t>programmation</w:t>
-      </w:r>
-      <w:proofErr w:type="gramEnd"/>
-      <w:r>
-        <w:rPr>
-          <w:i/>
-          <w:iCs/>
-          <w:color w:val="00B0F0"/>
-        </w:rPr>
-        <w:t xml:space="preserve"> et scripts: librairies externes, dictionnaire des données, reconstruction du logiciel</w:t>
+      <w:r>
+        <w:rPr>
+          <w:i/>
+          <w:iCs/>
+          <w:color w:val="00B0F0"/>
+        </w:rPr>
+        <w:t>programmation et scripts: librairies externes, dictionnaire des données, reconstruction du logiciel</w:t>
       </w:r>
       <w:r>
         <w:rPr>
@@ -5143,9 +4874,9 @@
           <w:u w:val="none"/>
         </w:rPr>
       </w:pPr>
-      <w:bookmarkStart w:id="17" w:name="_Toc25553321"/>
-      <w:bookmarkStart w:id="18" w:name="_Toc71691025"/>
-      <w:bookmarkStart w:id="19" w:name="_Toc499021844"/>
+      <w:bookmarkStart w:id="16" w:name="_Toc25553321"/>
+      <w:bookmarkStart w:id="17" w:name="_Toc71691025"/>
+      <w:bookmarkStart w:id="18" w:name="_Toc499021844"/>
       <w:r>
         <w:rPr>
           <w:i w:val="0"/>
@@ -5154,17 +4885,17 @@
         </w:rPr>
         <w:t>Description des test</w:t>
       </w:r>
+      <w:bookmarkEnd w:id="16"/>
+      <w:r>
+        <w:rPr>
+          <w:i w:val="0"/>
+          <w:iCs/>
+          <w:u w:val="none"/>
+        </w:rPr>
+        <w:t>s effectués</w:t>
+      </w:r>
       <w:bookmarkEnd w:id="17"/>
-      <w:r>
-        <w:rPr>
-          <w:i w:val="0"/>
-          <w:iCs/>
-          <w:u w:val="none"/>
-        </w:rPr>
-        <w:t>s effectués</w:t>
-      </w:r>
       <w:bookmarkEnd w:id="18"/>
-      <w:bookmarkEnd w:id="19"/>
     </w:p>
     <w:p>
       <w:pPr>
@@ -5189,17 +4920,8 @@
           <w:i/>
           <w:color w:val="00B0F0"/>
         </w:rPr>
-        <w:t xml:space="preserve">Pour chaque partie testée de votre projet, il faut </w:t>
-      </w:r>
-      <w:proofErr w:type="gramStart"/>
-      <w:r>
-        <w:rPr>
-          <w:i/>
-          <w:color w:val="00B0F0"/>
-        </w:rPr>
-        <w:t>décrire:</w:t>
-      </w:r>
-      <w:proofErr w:type="gramEnd"/>
+        <w:t>Pour chaque partie testée de votre projet, il faut décrire:</w:t>
+      </w:r>
     </w:p>
     <w:p>
       <w:pPr>
@@ -5223,21 +4945,12 @@
           <w:color w:val="00B0F0"/>
         </w:rPr>
       </w:pPr>
-      <w:proofErr w:type="gramStart"/>
-      <w:r>
-        <w:rPr>
-          <w:i/>
-          <w:color w:val="00B0F0"/>
-        </w:rPr>
-        <w:t>les</w:t>
-      </w:r>
-      <w:proofErr w:type="gramEnd"/>
-      <w:r>
-        <w:rPr>
-          <w:i/>
-          <w:color w:val="00B0F0"/>
-        </w:rPr>
-        <w:t xml:space="preserve"> conditions exactes de chaque test</w:t>
+      <w:r>
+        <w:rPr>
+          <w:i/>
+          <w:color w:val="00B0F0"/>
+        </w:rPr>
+        <w:t>les conditions exactes de chaque test</w:t>
       </w:r>
     </w:p>
     <w:p>
@@ -5251,21 +4964,12 @@
           <w:color w:val="00B0F0"/>
         </w:rPr>
       </w:pPr>
-      <w:proofErr w:type="gramStart"/>
-      <w:r>
-        <w:rPr>
-          <w:i/>
-          <w:color w:val="00B0F0"/>
-        </w:rPr>
-        <w:t>les</w:t>
-      </w:r>
-      <w:proofErr w:type="gramEnd"/>
-      <w:r>
-        <w:rPr>
-          <w:i/>
-          <w:color w:val="00B0F0"/>
-        </w:rPr>
-        <w:t xml:space="preserve"> preuves de test (papier ou fichier)</w:t>
+      <w:r>
+        <w:rPr>
+          <w:i/>
+          <w:color w:val="00B0F0"/>
+        </w:rPr>
+        <w:t>les preuves de test (papier ou fichier)</w:t>
       </w:r>
     </w:p>
     <w:p>
@@ -5279,21 +4983,12 @@
           <w:color w:val="00B0F0"/>
         </w:rPr>
       </w:pPr>
-      <w:proofErr w:type="gramStart"/>
-      <w:r>
-        <w:rPr>
-          <w:i/>
-          <w:color w:val="00B0F0"/>
-        </w:rPr>
-        <w:t>tests</w:t>
-      </w:r>
-      <w:proofErr w:type="gramEnd"/>
-      <w:r>
-        <w:rPr>
-          <w:i/>
-          <w:color w:val="00B0F0"/>
-        </w:rPr>
-        <w:t xml:space="preserve"> sans preuve: fournir au moins une description </w:t>
+      <w:r>
+        <w:rPr>
+          <w:i/>
+          <w:color w:val="00B0F0"/>
+        </w:rPr>
+        <w:t xml:space="preserve">tests sans preuve: fournir au moins une description </w:t>
       </w:r>
     </w:p>
     <w:p>
@@ -5485,21 +5180,12 @@
                 <w:highlight w:val="yellow"/>
               </w:rPr>
             </w:pPr>
-            <w:proofErr w:type="spellStart"/>
             <w:r>
               <w:rPr>
                 <w:i/>
                 <w:highlight w:val="yellow"/>
               </w:rPr>
-              <w:t>Dév</w:t>
-            </w:r>
-            <w:proofErr w:type="spellEnd"/>
-            <w:r>
-              <w:rPr>
-                <w:i/>
-                <w:highlight w:val="yellow"/>
-              </w:rPr>
-              <w:t xml:space="preserve"> </w:t>
+              <w:t xml:space="preserve">Dév </w:t>
             </w:r>
             <w:r>
               <w:rPr>
@@ -5529,21 +5215,12 @@
                 <w:highlight w:val="yellow"/>
               </w:rPr>
             </w:pPr>
-            <w:proofErr w:type="spellStart"/>
             <w:r>
               <w:rPr>
                 <w:i/>
                 <w:highlight w:val="yellow"/>
               </w:rPr>
-              <w:t>CdP</w:t>
-            </w:r>
-            <w:proofErr w:type="spellEnd"/>
-            <w:r>
-              <w:rPr>
-                <w:i/>
-                <w:highlight w:val="yellow"/>
-              </w:rPr>
-              <w:t xml:space="preserve"> </w:t>
+              <w:t xml:space="preserve">CdP </w:t>
             </w:r>
             <w:r>
               <w:rPr>
@@ -5573,21 +5250,12 @@
                 <w:highlight w:val="yellow"/>
               </w:rPr>
             </w:pPr>
-            <w:proofErr w:type="spellStart"/>
             <w:r>
               <w:rPr>
                 <w:i/>
                 <w:highlight w:val="yellow"/>
               </w:rPr>
-              <w:t>CdP</w:t>
-            </w:r>
-            <w:proofErr w:type="spellEnd"/>
-            <w:r>
-              <w:rPr>
-                <w:i/>
-                <w:highlight w:val="yellow"/>
-              </w:rPr>
-              <w:t xml:space="preserve"> </w:t>
+              <w:t xml:space="preserve">CdP </w:t>
             </w:r>
             <w:r>
               <w:rPr>
@@ -5617,21 +5285,12 @@
                 <w:highlight w:val="yellow"/>
               </w:rPr>
             </w:pPr>
-            <w:proofErr w:type="spellStart"/>
             <w:r>
               <w:rPr>
                 <w:i/>
                 <w:highlight w:val="yellow"/>
               </w:rPr>
-              <w:t>Dév</w:t>
-            </w:r>
-            <w:proofErr w:type="spellEnd"/>
-            <w:r>
-              <w:rPr>
-                <w:i/>
-                <w:highlight w:val="yellow"/>
-              </w:rPr>
-              <w:t xml:space="preserve"> </w:t>
+              <w:t xml:space="preserve">Dév </w:t>
             </w:r>
             <w:r>
               <w:rPr>
@@ -5683,21 +5342,12 @@
                 <w:highlight w:val="yellow"/>
               </w:rPr>
             </w:pPr>
-            <w:proofErr w:type="spellStart"/>
             <w:r>
               <w:rPr>
                 <w:i/>
                 <w:highlight w:val="yellow"/>
               </w:rPr>
-              <w:t>Dév</w:t>
-            </w:r>
-            <w:proofErr w:type="spellEnd"/>
-            <w:r>
-              <w:rPr>
-                <w:i/>
-                <w:highlight w:val="yellow"/>
-              </w:rPr>
-              <w:t xml:space="preserve"> </w:t>
+              <w:t xml:space="preserve">Dév </w:t>
             </w:r>
             <w:r>
               <w:rPr>
@@ -5735,21 +5385,12 @@
                 <w:highlight w:val="yellow"/>
               </w:rPr>
             </w:pPr>
-            <w:proofErr w:type="spellStart"/>
             <w:r>
               <w:rPr>
                 <w:i/>
                 <w:highlight w:val="yellow"/>
               </w:rPr>
-              <w:t>CdP</w:t>
-            </w:r>
-            <w:proofErr w:type="spellEnd"/>
-            <w:r>
-              <w:rPr>
-                <w:i/>
-                <w:highlight w:val="yellow"/>
-              </w:rPr>
-              <w:t xml:space="preserve"> </w:t>
+              <w:t xml:space="preserve">CdP </w:t>
             </w:r>
             <w:r>
               <w:rPr>
@@ -5782,21 +5423,12 @@
                 <w:highlight w:val="yellow"/>
               </w:rPr>
             </w:pPr>
-            <w:proofErr w:type="spellStart"/>
             <w:r>
               <w:rPr>
                 <w:i/>
                 <w:highlight w:val="yellow"/>
               </w:rPr>
-              <w:t>CdP</w:t>
-            </w:r>
-            <w:proofErr w:type="spellEnd"/>
-            <w:r>
-              <w:rPr>
-                <w:i/>
-                <w:highlight w:val="yellow"/>
-              </w:rPr>
-              <w:t xml:space="preserve"> </w:t>
+              <w:t xml:space="preserve">CdP </w:t>
             </w:r>
             <w:r>
               <w:rPr>
@@ -5829,21 +5461,12 @@
                 <w:highlight w:val="yellow"/>
               </w:rPr>
             </w:pPr>
-            <w:proofErr w:type="spellStart"/>
             <w:r>
               <w:rPr>
                 <w:i/>
                 <w:highlight w:val="yellow"/>
               </w:rPr>
-              <w:t>Dév</w:t>
-            </w:r>
-            <w:proofErr w:type="spellEnd"/>
-            <w:r>
-              <w:rPr>
-                <w:i/>
-                <w:highlight w:val="yellow"/>
-              </w:rPr>
-              <w:t xml:space="preserve"> </w:t>
+              <w:t xml:space="preserve">Dév </w:t>
             </w:r>
             <w:r>
               <w:rPr>
@@ -5895,21 +5518,12 @@
                 <w:highlight w:val="yellow"/>
               </w:rPr>
             </w:pPr>
-            <w:proofErr w:type="spellStart"/>
             <w:r>
               <w:rPr>
                 <w:i/>
                 <w:highlight w:val="yellow"/>
               </w:rPr>
-              <w:t>Dév</w:t>
-            </w:r>
-            <w:proofErr w:type="spellEnd"/>
-            <w:r>
-              <w:rPr>
-                <w:i/>
-                <w:highlight w:val="yellow"/>
-              </w:rPr>
-              <w:t xml:space="preserve"> </w:t>
+              <w:t xml:space="preserve">Dév </w:t>
             </w:r>
             <w:r>
               <w:rPr>
@@ -5952,21 +5566,12 @@
                 <w:highlight w:val="yellow"/>
               </w:rPr>
             </w:pPr>
-            <w:proofErr w:type="spellStart"/>
             <w:r>
               <w:rPr>
                 <w:i/>
                 <w:highlight w:val="yellow"/>
               </w:rPr>
-              <w:t>CdP</w:t>
-            </w:r>
-            <w:proofErr w:type="spellEnd"/>
-            <w:r>
-              <w:rPr>
-                <w:i/>
-                <w:highlight w:val="yellow"/>
-              </w:rPr>
-              <w:t xml:space="preserve"> </w:t>
+              <w:t xml:space="preserve">CdP </w:t>
             </w:r>
             <w:r>
               <w:rPr>
@@ -5996,21 +5601,12 @@
                 <w:highlight w:val="yellow"/>
               </w:rPr>
             </w:pPr>
-            <w:proofErr w:type="spellStart"/>
             <w:r>
               <w:rPr>
                 <w:i/>
                 <w:highlight w:val="yellow"/>
               </w:rPr>
-              <w:t>Dév</w:t>
-            </w:r>
-            <w:proofErr w:type="spellEnd"/>
-            <w:r>
-              <w:rPr>
-                <w:i/>
-                <w:highlight w:val="yellow"/>
-              </w:rPr>
-              <w:t xml:space="preserve"> </w:t>
+              <w:t xml:space="preserve">Dév </w:t>
             </w:r>
             <w:r>
               <w:rPr>
@@ -6088,21 +5684,12 @@
                 <w:highlight w:val="yellow"/>
               </w:rPr>
             </w:pPr>
-            <w:proofErr w:type="spellStart"/>
             <w:r>
               <w:rPr>
                 <w:i/>
                 <w:highlight w:val="yellow"/>
               </w:rPr>
-              <w:t>CdP</w:t>
-            </w:r>
-            <w:proofErr w:type="spellEnd"/>
-            <w:r>
-              <w:rPr>
-                <w:i/>
-                <w:highlight w:val="yellow"/>
-              </w:rPr>
-              <w:t xml:space="preserve"> </w:t>
+              <w:t xml:space="preserve">CdP </w:t>
             </w:r>
             <w:r>
               <w:rPr>
@@ -6132,21 +5719,12 @@
                 <w:highlight w:val="yellow"/>
               </w:rPr>
             </w:pPr>
-            <w:proofErr w:type="spellStart"/>
             <w:r>
               <w:rPr>
                 <w:i/>
                 <w:highlight w:val="yellow"/>
               </w:rPr>
-              <w:t>Dév</w:t>
-            </w:r>
-            <w:proofErr w:type="spellEnd"/>
-            <w:r>
-              <w:rPr>
-                <w:i/>
-                <w:highlight w:val="yellow"/>
-              </w:rPr>
-              <w:t xml:space="preserve"> </w:t>
+              <w:t xml:space="preserve">Dév </w:t>
             </w:r>
             <w:r>
               <w:rPr>
@@ -6224,21 +5802,12 @@
                 <w:highlight w:val="yellow"/>
               </w:rPr>
             </w:pPr>
-            <w:proofErr w:type="spellStart"/>
             <w:r>
               <w:rPr>
                 <w:i/>
                 <w:highlight w:val="yellow"/>
               </w:rPr>
-              <w:t>CdP</w:t>
-            </w:r>
-            <w:proofErr w:type="spellEnd"/>
-            <w:r>
-              <w:rPr>
-                <w:i/>
-                <w:highlight w:val="yellow"/>
-              </w:rPr>
-              <w:t xml:space="preserve"> </w:t>
+              <w:t xml:space="preserve">CdP </w:t>
             </w:r>
             <w:r>
               <w:rPr>
@@ -6267,21 +5836,12 @@
                 <w:i/>
               </w:rPr>
             </w:pPr>
-            <w:proofErr w:type="spellStart"/>
             <w:r>
               <w:rPr>
                 <w:i/>
                 <w:highlight w:val="yellow"/>
               </w:rPr>
-              <w:t>Dév</w:t>
-            </w:r>
-            <w:proofErr w:type="spellEnd"/>
-            <w:r>
-              <w:rPr>
-                <w:i/>
-                <w:highlight w:val="yellow"/>
-              </w:rPr>
-              <w:t xml:space="preserve"> </w:t>
+              <w:t xml:space="preserve">Dév </w:t>
             </w:r>
             <w:r>
               <w:rPr>
@@ -6302,9 +5862,9 @@
       </w:tr>
     </w:tbl>
     <w:p>
-      <w:bookmarkStart w:id="20" w:name="_Toc25553322"/>
-      <w:bookmarkStart w:id="21" w:name="_Toc71691026"/>
-      <w:bookmarkStart w:id="22" w:name="_Toc499021845"/>
+      <w:bookmarkStart w:id="19" w:name="_Toc25553322"/>
+      <w:bookmarkStart w:id="20" w:name="_Toc71691026"/>
+      <w:bookmarkStart w:id="21" w:name="_Toc499021845"/>
       <w:r>
         <w:rPr>
           <w:highlight w:val="yellow"/>
@@ -6350,23 +5910,23 @@
         </w:rPr>
         <w:t xml:space="preserve">Erreurs </w:t>
       </w:r>
+      <w:bookmarkEnd w:id="19"/>
+      <w:r>
+        <w:rPr>
+          <w:i w:val="0"/>
+          <w:iCs/>
+          <w:u w:val="none"/>
+        </w:rPr>
+        <w:t>restantes</w:t>
+      </w:r>
       <w:bookmarkEnd w:id="20"/>
+      <w:bookmarkEnd w:id="21"/>
       <w:r>
         <w:rPr>
           <w:i w:val="0"/>
           <w:iCs/>
           <w:u w:val="none"/>
         </w:rPr>
-        <w:t>restantes</w:t>
-      </w:r>
-      <w:bookmarkEnd w:id="21"/>
-      <w:bookmarkEnd w:id="22"/>
-      <w:r>
-        <w:rPr>
-          <w:i w:val="0"/>
-          <w:iCs/>
-          <w:u w:val="none"/>
-        </w:rPr>
         <w:t xml:space="preserve">  </w:t>
       </w:r>
     </w:p>
@@ -6377,7 +5937,7 @@
           <w:i/>
         </w:rPr>
       </w:pPr>
-      <w:bookmarkStart w:id="23" w:name="_Toc25553323"/>
+      <w:bookmarkStart w:id="22" w:name="_Toc25553323"/>
     </w:p>
     <w:p>
       <w:pPr>
@@ -6392,23 +5952,7 @@
           <w:i/>
           <w:color w:val="00B0F0"/>
         </w:rPr>
-        <w:t xml:space="preserve">S'il reste encore des </w:t>
-      </w:r>
-      <w:proofErr w:type="gramStart"/>
-      <w:r>
-        <w:rPr>
-          <w:i/>
-          <w:color w:val="00B0F0"/>
-        </w:rPr>
-        <w:t>erreurs:</w:t>
-      </w:r>
-      <w:proofErr w:type="gramEnd"/>
-      <w:r>
-        <w:rPr>
-          <w:i/>
-          <w:color w:val="00B0F0"/>
-        </w:rPr>
-        <w:t xml:space="preserve"> </w:t>
+        <w:t xml:space="preserve">S'il reste encore des erreurs: </w:t>
       </w:r>
     </w:p>
     <w:p>
@@ -6457,7 +6001,7 @@
         </w:rPr>
         <w:t>Conséquences sur l'utilisation du produit</w:t>
       </w:r>
-      <w:bookmarkEnd w:id="23"/>
+      <w:bookmarkEnd w:id="22"/>
     </w:p>
     <w:p>
       <w:pPr>
@@ -6521,9 +6065,9 @@
           <w:u w:val="none"/>
         </w:rPr>
       </w:pPr>
-      <w:bookmarkStart w:id="24" w:name="_Toc25553326"/>
-      <w:bookmarkStart w:id="25" w:name="_Toc71691029"/>
-      <w:bookmarkStart w:id="26" w:name="_Toc499021846"/>
+      <w:bookmarkStart w:id="23" w:name="_Toc25553326"/>
+      <w:bookmarkStart w:id="24" w:name="_Toc71691029"/>
+      <w:bookmarkStart w:id="25" w:name="_Toc499021846"/>
       <w:r>
         <w:rPr>
           <w:i w:val="0"/>
@@ -6532,17 +6076,17 @@
         </w:rPr>
         <w:t>Liste des documents</w:t>
       </w:r>
+      <w:bookmarkEnd w:id="23"/>
+      <w:r>
+        <w:rPr>
+          <w:i w:val="0"/>
+          <w:iCs/>
+          <w:u w:val="none"/>
+        </w:rPr>
+        <w:t xml:space="preserve"> fournis</w:t>
+      </w:r>
       <w:bookmarkEnd w:id="24"/>
-      <w:r>
-        <w:rPr>
-          <w:i w:val="0"/>
-          <w:iCs/>
-          <w:u w:val="none"/>
-        </w:rPr>
-        <w:t xml:space="preserve"> fournis</w:t>
-      </w:r>
       <w:bookmarkEnd w:id="25"/>
-      <w:bookmarkEnd w:id="26"/>
     </w:p>
     <w:p>
       <w:pPr>
@@ -6601,23 +6145,13 @@
           <w:color w:val="00B0F0"/>
         </w:rPr>
       </w:pPr>
-      <w:proofErr w:type="gramStart"/>
       <w:r>
         <w:rPr>
           <w:rFonts w:cs="Arial"/>
           <w:i/>
           <w:color w:val="00B0F0"/>
         </w:rPr>
-        <w:t>le</w:t>
-      </w:r>
-      <w:proofErr w:type="gramEnd"/>
-      <w:r>
-        <w:rPr>
-          <w:rFonts w:cs="Arial"/>
-          <w:i/>
-          <w:color w:val="00B0F0"/>
-        </w:rPr>
-        <w:t xml:space="preserve"> rapport de projet</w:t>
+        <w:t>le rapport de projet</w:t>
       </w:r>
     </w:p>
     <w:p>
@@ -6632,23 +6166,13 @@
           <w:color w:val="00B0F0"/>
         </w:rPr>
       </w:pPr>
-      <w:proofErr w:type="gramStart"/>
       <w:r>
         <w:rPr>
           <w:rFonts w:cs="Arial"/>
           <w:i/>
           <w:color w:val="00B0F0"/>
         </w:rPr>
-        <w:t>le</w:t>
-      </w:r>
-      <w:proofErr w:type="gramEnd"/>
-      <w:r>
-        <w:rPr>
-          <w:rFonts w:cs="Arial"/>
-          <w:i/>
-          <w:color w:val="00B0F0"/>
-        </w:rPr>
-        <w:t xml:space="preserve"> manuel d'Installation (en annexe)</w:t>
+        <w:t>le manuel d'Installation (en annexe)</w:t>
       </w:r>
     </w:p>
     <w:p>
@@ -6663,23 +6187,13 @@
           <w:color w:val="00B0F0"/>
         </w:rPr>
       </w:pPr>
-      <w:proofErr w:type="gramStart"/>
       <w:r>
         <w:rPr>
           <w:rFonts w:cs="Arial"/>
           <w:i/>
           <w:color w:val="00B0F0"/>
         </w:rPr>
-        <w:t>le</w:t>
-      </w:r>
-      <w:proofErr w:type="gramEnd"/>
-      <w:r>
-        <w:rPr>
-          <w:rFonts w:cs="Arial"/>
-          <w:i/>
-          <w:color w:val="00B0F0"/>
-        </w:rPr>
-        <w:t xml:space="preserve"> manuel d'Utilisation avec des exemples graphiques (en annexe)</w:t>
+        <w:t>le manuel d'Utilisation avec des exemples graphiques (en annexe)</w:t>
       </w:r>
     </w:p>
     <w:p>
@@ -6694,23 +6208,13 @@
           <w:color w:val="00B0F0"/>
         </w:rPr>
       </w:pPr>
-      <w:proofErr w:type="gramStart"/>
       <w:r>
         <w:rPr>
           <w:rFonts w:cs="Arial"/>
           <w:i/>
           <w:color w:val="00B0F0"/>
         </w:rPr>
-        <w:t>autres</w:t>
-      </w:r>
-      <w:proofErr w:type="gramEnd"/>
-      <w:r>
-        <w:rPr>
-          <w:rFonts w:cs="Arial"/>
-          <w:i/>
-          <w:color w:val="00B0F0"/>
-        </w:rPr>
-        <w:t>…</w:t>
+        <w:t>autres…</w:t>
       </w:r>
     </w:p>
     <w:p>
@@ -6760,24 +6264,24 @@
           <w:u w:val="none"/>
         </w:rPr>
       </w:pPr>
-      <w:bookmarkStart w:id="27" w:name="_Toc25553328"/>
-      <w:bookmarkStart w:id="28" w:name="_Toc71703263"/>
-      <w:bookmarkStart w:id="29" w:name="_Toc499021847"/>
+      <w:bookmarkStart w:id="26" w:name="_Toc25553328"/>
+      <w:bookmarkStart w:id="27" w:name="_Toc71703263"/>
+      <w:bookmarkStart w:id="28" w:name="_Toc499021847"/>
       <w:r>
         <w:rPr>
           <w:u w:val="none"/>
         </w:rPr>
         <w:t>C</w:t>
       </w:r>
+      <w:bookmarkEnd w:id="26"/>
       <w:bookmarkEnd w:id="27"/>
+      <w:r>
+        <w:rPr>
+          <w:u w:val="none"/>
+        </w:rPr>
+        <w:t>onclusions</w:t>
+      </w:r>
       <w:bookmarkEnd w:id="28"/>
-      <w:r>
-        <w:rPr>
-          <w:u w:val="none"/>
-        </w:rPr>
-        <w:t>onclusions</w:t>
-      </w:r>
-      <w:bookmarkEnd w:id="29"/>
     </w:p>
     <w:p>
       <w:pPr>
@@ -6807,19 +6311,8 @@
           <w:color w:val="00B0F0"/>
           <w:sz w:val="24"/>
         </w:rPr>
-        <w:t xml:space="preserve">Développez en tous cas les points </w:t>
-      </w:r>
-      <w:proofErr w:type="gramStart"/>
-      <w:r>
-        <w:rPr>
-          <w:rFonts w:ascii="Arial" w:hAnsi="Arial" w:cs="Arial"/>
-          <w:i/>
-          <w:color w:val="00B0F0"/>
-          <w:sz w:val="24"/>
-        </w:rPr>
-        <w:t>suivants:</w:t>
-      </w:r>
-      <w:proofErr w:type="gramEnd"/>
+        <w:t>Développez en tous cas les points suivants:</w:t>
+      </w:r>
     </w:p>
     <w:p>
       <w:pPr>
@@ -6945,6 +6438,38 @@
       </w:r>
     </w:p>
     <w:p>
+      <w:pPr>
+        <w:rPr>
+          <w:color w:val="000000" w:themeColor="text1"/>
+          <w:szCs w:val="14"/>
+        </w:rPr>
+      </w:pPr>
+      <w:r>
+        <w:rPr>
+          <w:color w:val="000000" w:themeColor="text1"/>
+          <w:szCs w:val="14"/>
+        </w:rPr>
+        <w:tab/>
+      </w:r>
+      <w:r>
+        <w:rPr>
+          <w:color w:val="000000" w:themeColor="text1"/>
+          <w:szCs w:val="14"/>
+        </w:rPr>
+        <w:tab/>
+        <w:t>Alec (Session</w:t>
+      </w:r>
+      <w:bookmarkStart w:id="29" w:name="_GoBack"/>
+      <w:bookmarkEnd w:id="29"/>
+      <w:r>
+        <w:rPr>
+          <w:color w:val="000000" w:themeColor="text1"/>
+          <w:szCs w:val="14"/>
+        </w:rPr>
+        <w:t>)</w:t>
+      </w:r>
+    </w:p>
+    <w:p>
       <w:r>
         <w:rPr>
           <w:szCs w:val="14"/>
@@ -7061,21 +6586,7 @@
         <w:rPr>
           <w:i/>
         </w:rPr>
-        <w:t xml:space="preserve"> (Titre, auteur, date), des sites Internet (URL) consultés, des articles (Revue, date, titre, </w:t>
-      </w:r>
-      <w:proofErr w:type="gramStart"/>
-      <w:r>
-        <w:rPr>
-          <w:i/>
-        </w:rPr>
-        <w:t>auteur)…</w:t>
-      </w:r>
-      <w:proofErr w:type="gramEnd"/>
-      <w:r>
-        <w:rPr>
-          <w:i/>
-        </w:rPr>
-        <w:t xml:space="preserve"> Et de toutes les aides externes (noms)   </w:t>
+        <w:t xml:space="preserve"> (Titre, auteur, date), des sites Internet (URL) consultés, des articles (Revue, date, titre, auteur)… Et de toutes les aides externes (noms)   </w:t>
       </w:r>
     </w:p>
     <w:p>
@@ -7386,21 +6897,7 @@
         <w:rPr>
           <w:highlight w:val="yellow"/>
         </w:rPr>
-        <w:t xml:space="preserve"> (</w:t>
-      </w:r>
-      <w:proofErr w:type="spellStart"/>
-      <w:r>
-        <w:rPr>
-          <w:highlight w:val="yellow"/>
-        </w:rPr>
-        <w:t>Readme</w:t>
-      </w:r>
-      <w:proofErr w:type="spellEnd"/>
-      <w:r>
-        <w:rPr>
-          <w:highlight w:val="yellow"/>
-        </w:rPr>
-        <w:t xml:space="preserve"> dans Git</w:t>
+        <w:t xml:space="preserve"> (Readme dans Git</w:t>
       </w:r>
       <w:r>
         <w:t>)</w:t>
@@ -7585,7 +7082,7 @@
         <w:sz w:val="16"/>
         <w:szCs w:val="16"/>
       </w:rPr>
-      <w:t>10</w:t>
+      <w:t>8</w:t>
     </w:r>
     <w:r>
       <w:rPr>
@@ -7634,7 +7131,7 @@
         <w:sz w:val="16"/>
         <w:szCs w:val="16"/>
       </w:rPr>
-      <w:t>18/05/2018</w:t>
+      <w:t>24/05/2018</w:t>
     </w:r>
     <w:r>
       <w:rPr>
@@ -7695,7 +7192,6 @@
       </w:rPr>
       <w:tab/>
     </w:r>
-    <w:proofErr w:type="spellStart"/>
     <w:r>
       <w:rPr>
         <w:rFonts w:cs="Arial"/>
@@ -7703,17 +7199,7 @@
         <w:bCs/>
         <w:szCs w:val="24"/>
       </w:rPr>
-      <w:t>RideW</w:t>
-    </w:r>
-    <w:proofErr w:type="spellEnd"/>
-    <w:r>
-      <w:rPr>
-        <w:rFonts w:cs="Arial"/>
-        <w:b/>
-        <w:bCs/>
-        <w:szCs w:val="24"/>
-      </w:rPr>
-      <w:t>/ME</w:t>
+      <w:t>RideW/ME</w:t>
     </w:r>
     <w:r>
       <w:rPr>

</xml_diff>

<commit_message>
Commit du vendredi 25 mai
Page horaire faite, manque les données du CSV
</commit_message>
<xml_diff>
--- a/Documentation/Documentation.docx
+++ b/Documentation/Documentation.docx
@@ -6,6 +6,8 @@
       <w:pPr>
         <w:pStyle w:val="TM1"/>
       </w:pPr>
+      <w:bookmarkStart w:id="0" w:name="_GoBack"/>
+      <w:bookmarkEnd w:id="0"/>
     </w:p>
     <w:tbl>
       <w:tblPr>
@@ -478,12 +480,6 @@
             <w:noProof/>
             <w:webHidden/>
           </w:rPr>
-        </w:r>
-        <w:r>
-          <w:rPr>
-            <w:noProof/>
-            <w:webHidden/>
-          </w:rPr>
           <w:fldChar w:fldCharType="separate"/>
         </w:r>
         <w:r>
@@ -826,12 +822,6 @@
             <w:noProof/>
             <w:webHidden/>
           </w:rPr>
-        </w:r>
-        <w:r>
-          <w:rPr>
-            <w:noProof/>
-            <w:webHidden/>
-          </w:rPr>
           <w:fldChar w:fldCharType="separate"/>
         </w:r>
         <w:r>
@@ -918,12 +908,6 @@
             <w:noProof/>
             <w:webHidden/>
           </w:rPr>
-        </w:r>
-        <w:r>
-          <w:rPr>
-            <w:noProof/>
-            <w:webHidden/>
-          </w:rPr>
           <w:fldChar w:fldCharType="separate"/>
         </w:r>
         <w:r>
@@ -2238,7 +2222,7 @@
           <w:u w:val="none"/>
         </w:rPr>
       </w:pPr>
-      <w:bookmarkStart w:id="0" w:name="_Toc499021832"/>
+      <w:bookmarkStart w:id="1" w:name="_Toc499021832"/>
       <w:r>
         <w:rPr>
           <w:u w:val="none"/>
@@ -2258,7 +2242,7 @@
         </w:rPr>
         <w:t>minaire</w:t>
       </w:r>
-      <w:bookmarkEnd w:id="0"/>
+      <w:bookmarkEnd w:id="1"/>
     </w:p>
     <w:p>
       <w:pPr>
@@ -2269,7 +2253,7 @@
           <w:u w:val="none"/>
         </w:rPr>
       </w:pPr>
-      <w:bookmarkStart w:id="1" w:name="_Toc499021833"/>
+      <w:bookmarkStart w:id="2" w:name="_Toc499021833"/>
       <w:r>
         <w:rPr>
           <w:i w:val="0"/>
@@ -2278,7 +2262,7 @@
         </w:rPr>
         <w:t>Introduction</w:t>
       </w:r>
-      <w:bookmarkEnd w:id="1"/>
+      <w:bookmarkEnd w:id="2"/>
       <w:r>
         <w:rPr>
           <w:i w:val="0"/>
@@ -2335,418 +2319,72 @@
     </w:p>
     <w:p>
       <w:pPr>
-        <w:rPr>
-          <w:i/>
-          <w:iCs/>
-          <w:color w:val="00B0F0"/>
+        <w:pStyle w:val="Titre2"/>
+        <w:rPr>
+          <w:i w:val="0"/>
+          <w:iCs/>
+          <w:u w:val="none"/>
+        </w:rPr>
+      </w:pPr>
+      <w:bookmarkStart w:id="3" w:name="_Toc499021834"/>
+      <w:r>
+        <w:rPr>
+          <w:i w:val="0"/>
+          <w:iCs/>
+          <w:u w:val="none"/>
+        </w:rPr>
+        <w:t>Objectifs</w:t>
+      </w:r>
+      <w:bookmarkEnd w:id="3"/>
+    </w:p>
+    <w:p>
+      <w:pPr>
+        <w:rPr>
           <w:szCs w:val="14"/>
         </w:rPr>
       </w:pPr>
-      <w:r>
-        <w:rPr>
-          <w:i/>
-          <w:iCs/>
-          <w:color w:val="00B0F0"/>
+    </w:p>
+    <w:p>
+      <w:pPr>
+        <w:rPr>
+          <w:iCs/>
           <w:szCs w:val="14"/>
         </w:rPr>
-        <w:t xml:space="preserve">Ce </w:t>
-      </w:r>
-      <w:r>
-        <w:rPr>
-          <w:i/>
-          <w:iCs/>
-          <w:color w:val="00B0F0"/>
+      </w:pPr>
+      <w:r>
+        <w:rPr>
+          <w:iCs/>
           <w:szCs w:val="14"/>
         </w:rPr>
-        <w:t>chapitre</w:t>
-      </w:r>
-      <w:r>
-        <w:rPr>
-          <w:i/>
-          <w:iCs/>
-          <w:color w:val="00B0F0"/>
+        <w:t>L’application devra contenir les</w:t>
+      </w:r>
+      <w:r>
+        <w:rPr>
+          <w:iCs/>
           <w:szCs w:val="14"/>
         </w:rPr>
-        <w:t xml:space="preserve"> </w:t>
-      </w:r>
-      <w:r>
-        <w:rPr>
-          <w:i/>
-          <w:iCs/>
-          <w:color w:val="00B0F0"/>
+        <w:t xml:space="preserve"> fonctionnalités suivantes : L’utilisateur</w:t>
+      </w:r>
+      <w:r>
+        <w:rPr>
+          <w:iCs/>
           <w:szCs w:val="14"/>
         </w:rPr>
-        <w:t>décri</w:t>
-      </w:r>
-      <w:r>
-        <w:rPr>
-          <w:i/>
-          <w:iCs/>
-          <w:color w:val="00B0F0"/>
+        <w:t xml:space="preserve"> pourra se connecter sur la plateforme, là il pourra accéder au horaires disponible pour un co-voiturage. Pour chaque proposition de course validé l’application enverra un mail de confirmation au enseignant concernés. Une fois les ¾ du groupe </w:t>
+      </w:r>
+      <w:r>
+        <w:rPr>
+          <w:iCs/>
           <w:szCs w:val="14"/>
         </w:rPr>
-        <w:t>t</w:t>
-      </w:r>
-      <w:r>
-        <w:rPr>
-          <w:i/>
-          <w:iCs/>
-          <w:color w:val="00B0F0"/>
+        <w:t>ont</w:t>
+      </w:r>
+      <w:r>
+        <w:rPr>
+          <w:iCs/>
           <w:szCs w:val="14"/>
         </w:rPr>
-        <w:t xml:space="preserve"> brièvement le projet,</w:t>
-      </w:r>
-      <w:r>
-        <w:rPr>
-          <w:i/>
-          <w:iCs/>
-          <w:color w:val="00B0F0"/>
-          <w:szCs w:val="14"/>
-        </w:rPr>
-        <w:t xml:space="preserve"> le cadre dans lequel il est réalisé,</w:t>
-      </w:r>
-      <w:r>
-        <w:rPr>
-          <w:i/>
-          <w:iCs/>
-          <w:color w:val="00B0F0"/>
-          <w:szCs w:val="14"/>
-        </w:rPr>
-        <w:t xml:space="preserve"> les raisons de ce choix et ce qu'il peut apporter à l'élève ou à l'école. </w:t>
-      </w:r>
-      <w:r>
-        <w:rPr>
-          <w:i/>
-          <w:iCs/>
-          <w:color w:val="00B0F0"/>
-          <w:szCs w:val="14"/>
-        </w:rPr>
-        <w:t>Il n'est pas nécessaire de rentrer dans les détails (ceux-ci seront abordés plus loin) mais cela doit être aussi clair et complet que possible</w:t>
-      </w:r>
-      <w:r>
-        <w:rPr>
-          <w:i/>
-          <w:iCs/>
-          <w:color w:val="00B0F0"/>
-          <w:szCs w:val="14"/>
-        </w:rPr>
-        <w:t xml:space="preserve"> (idées de solutions).</w:t>
-      </w:r>
-      <w:r>
-        <w:rPr>
-          <w:i/>
-          <w:iCs/>
-          <w:color w:val="00B0F0"/>
-          <w:szCs w:val="14"/>
-        </w:rPr>
-        <w:t xml:space="preserve"> </w:t>
-      </w:r>
-      <w:r>
-        <w:rPr>
-          <w:i/>
-          <w:iCs/>
-          <w:color w:val="00B0F0"/>
-          <w:szCs w:val="14"/>
-        </w:rPr>
-        <w:t>Ce chapitre contient également l'inventaire et la description des travaux qui auraient déjà été effectué</w:t>
-      </w:r>
-      <w:r>
-        <w:rPr>
-          <w:i/>
-          <w:iCs/>
-          <w:color w:val="00B0F0"/>
-          <w:szCs w:val="14"/>
-        </w:rPr>
-        <w:t>s</w:t>
-      </w:r>
-      <w:r>
-        <w:rPr>
-          <w:i/>
-          <w:iCs/>
-          <w:color w:val="00B0F0"/>
-          <w:szCs w:val="14"/>
-        </w:rPr>
-        <w:t xml:space="preserve"> </w:t>
-      </w:r>
-      <w:r>
-        <w:rPr>
-          <w:i/>
-          <w:iCs/>
-          <w:color w:val="00B0F0"/>
-          <w:szCs w:val="14"/>
-          <w:highlight w:val="yellow"/>
-        </w:rPr>
-        <w:t>(=pre-TPI)</w:t>
-      </w:r>
-      <w:r>
-        <w:rPr>
-          <w:i/>
-          <w:iCs/>
-          <w:color w:val="00B0F0"/>
-          <w:szCs w:val="14"/>
-        </w:rPr>
-        <w:t xml:space="preserve"> pour ce projet.</w:t>
-      </w:r>
-    </w:p>
-    <w:p>
-      <w:pPr>
-        <w:rPr>
-          <w:color w:val="00B0F0"/>
-          <w:szCs w:val="14"/>
-        </w:rPr>
-      </w:pPr>
-    </w:p>
-    <w:p>
-      <w:pPr>
-        <w:rPr>
-          <w:i/>
-          <w:iCs/>
-          <w:color w:val="00B0F0"/>
-          <w:szCs w:val="14"/>
-        </w:rPr>
-      </w:pPr>
-      <w:r>
-        <w:rPr>
-          <w:i/>
-          <w:iCs/>
-          <w:color w:val="00B0F0"/>
-          <w:szCs w:val="14"/>
-        </w:rPr>
-        <w:t>Ces éléments peuvent être repris des spécifications de départ.</w:t>
-      </w:r>
-    </w:p>
-    <w:p>
-      <w:pPr>
-        <w:rPr>
-          <w:color w:val="00B0F0"/>
-        </w:rPr>
-      </w:pPr>
-      <w:r>
-        <w:rPr>
-          <w:color w:val="00B0F0"/>
-          <w:highlight w:val="yellow"/>
-        </w:rPr>
-        <w:t>Echéance 1</w:t>
-      </w:r>
-    </w:p>
-    <w:p>
-      <w:pPr>
-        <w:rPr>
-          <w:szCs w:val="14"/>
-        </w:rPr>
-      </w:pPr>
-    </w:p>
-    <w:p>
-      <w:pPr>
-        <w:pStyle w:val="Titre2"/>
-        <w:rPr>
-          <w:i w:val="0"/>
-          <w:iCs/>
-          <w:u w:val="none"/>
-        </w:rPr>
-      </w:pPr>
-      <w:bookmarkStart w:id="2" w:name="_Toc499021834"/>
-      <w:r>
-        <w:rPr>
-          <w:i w:val="0"/>
-          <w:iCs/>
-          <w:u w:val="none"/>
-        </w:rPr>
-        <w:t>Objectifs</w:t>
-      </w:r>
-      <w:bookmarkEnd w:id="2"/>
-    </w:p>
-    <w:p>
-      <w:pPr>
-        <w:rPr>
-          <w:szCs w:val="14"/>
-        </w:rPr>
-      </w:pPr>
-    </w:p>
-    <w:p>
-      <w:pPr>
-        <w:rPr>
-          <w:iCs/>
-          <w:szCs w:val="14"/>
-        </w:rPr>
-      </w:pPr>
-      <w:r>
-        <w:rPr>
-          <w:iCs/>
-          <w:szCs w:val="14"/>
-        </w:rPr>
-        <w:t>L’application devra contenir les</w:t>
-      </w:r>
-      <w:r>
-        <w:rPr>
-          <w:iCs/>
-          <w:szCs w:val="14"/>
-        </w:rPr>
-        <w:t xml:space="preserve"> fonctionnalités suivantes : L’utilisateur</w:t>
-      </w:r>
-      <w:r>
-        <w:rPr>
-          <w:iCs/>
-          <w:szCs w:val="14"/>
-        </w:rPr>
-        <w:t xml:space="preserve"> pourra se connecter sur la plateforme, là il pourra accéder au horaires disponible pour un co-voiturage. Pour chaque proposition de course validé l’application enverra un mail de confirmation au enseignant concernés. Une fois les ¾ du groupe </w:t>
-      </w:r>
-      <w:r>
-        <w:rPr>
-          <w:iCs/>
-          <w:szCs w:val="14"/>
-        </w:rPr>
-        <w:t>ont</w:t>
-      </w:r>
-      <w:r>
-        <w:rPr>
-          <w:iCs/>
-          <w:szCs w:val="14"/>
-        </w:rPr>
         <w:t xml:space="preserve"> validé l’invitation leurs statut sera en « mode occupé » pour éviter qu’un enseignant ne sois inclus dans plusieurs courses en même temps.</w:t>
-      </w:r>
-    </w:p>
-    <w:p>
-      <w:pPr>
-        <w:rPr>
-          <w:iCs/>
-          <w:szCs w:val="14"/>
-        </w:rPr>
-      </w:pPr>
-    </w:p>
-    <w:p>
-      <w:pPr>
-        <w:rPr>
-          <w:i/>
-          <w:iCs/>
-          <w:color w:val="00B0F0"/>
-          <w:szCs w:val="14"/>
-        </w:rPr>
-      </w:pPr>
-      <w:r>
-        <w:rPr>
-          <w:i/>
-          <w:iCs/>
-          <w:color w:val="00B0F0"/>
-          <w:szCs w:val="14"/>
-        </w:rPr>
-        <w:t xml:space="preserve">Ce chapitre énumère les objectifs du projet. L'atteinte ou non </w:t>
-      </w:r>
-      <w:r>
-        <w:rPr>
-          <w:i/>
-          <w:iCs/>
-          <w:color w:val="00B0F0"/>
-          <w:szCs w:val="14"/>
-        </w:rPr>
-        <w:t>de c</w:t>
-      </w:r>
-      <w:r>
-        <w:rPr>
-          <w:i/>
-          <w:iCs/>
-          <w:color w:val="00B0F0"/>
-          <w:szCs w:val="14"/>
-        </w:rPr>
-        <w:t>eux-ci devr</w:t>
-      </w:r>
-      <w:r>
-        <w:rPr>
-          <w:i/>
-          <w:iCs/>
-          <w:color w:val="00B0F0"/>
-          <w:szCs w:val="14"/>
-        </w:rPr>
-        <w:t xml:space="preserve">a pouvoir être contrôlée à la fin du projet. Les objectifs pourront </w:t>
-      </w:r>
-      <w:r>
-        <w:rPr>
-          <w:i/>
-          <w:iCs/>
-          <w:color w:val="00B0F0"/>
-          <w:szCs w:val="14"/>
-        </w:rPr>
-        <w:t xml:space="preserve">éventuellement </w:t>
-      </w:r>
-      <w:r>
-        <w:rPr>
-          <w:i/>
-          <w:iCs/>
-          <w:color w:val="00B0F0"/>
-          <w:szCs w:val="14"/>
-        </w:rPr>
-        <w:t xml:space="preserve">être revus après l'analyse. </w:t>
-      </w:r>
-    </w:p>
-    <w:p>
-      <w:pPr>
-        <w:rPr>
-          <w:color w:val="00B0F0"/>
-          <w:szCs w:val="14"/>
-        </w:rPr>
-      </w:pPr>
-    </w:p>
-    <w:p>
-      <w:pPr>
-        <w:rPr>
-          <w:i/>
-          <w:iCs/>
-          <w:color w:val="00B0F0"/>
-          <w:szCs w:val="14"/>
-        </w:rPr>
-      </w:pPr>
-      <w:r>
-        <w:rPr>
-          <w:i/>
-          <w:iCs/>
-          <w:color w:val="00B0F0"/>
-          <w:szCs w:val="14"/>
-        </w:rPr>
-        <w:t>Ces éléments peuvent être repris des spécifications de départ.</w:t>
-      </w:r>
-    </w:p>
-    <w:p>
-      <w:pPr>
-        <w:rPr>
-          <w:i/>
-          <w:iCs/>
-          <w:color w:val="00B0F0"/>
-          <w:szCs w:val="14"/>
-        </w:rPr>
-      </w:pPr>
-    </w:p>
-    <w:p>
-      <w:pPr>
-        <w:rPr>
-          <w:i/>
-          <w:iCs/>
-          <w:color w:val="00B0F0"/>
-          <w:szCs w:val="14"/>
-        </w:rPr>
-      </w:pPr>
-      <w:r>
-        <w:rPr>
-          <w:i/>
-          <w:iCs/>
-          <w:color w:val="00B0F0"/>
-          <w:szCs w:val="14"/>
-          <w:highlight w:val="yellow"/>
-        </w:rPr>
-        <w:t>= liste de use cases</w:t>
-      </w:r>
-    </w:p>
-    <w:p>
-      <w:pPr>
-        <w:rPr>
-          <w:color w:val="00B0F0"/>
-        </w:rPr>
-      </w:pPr>
-      <w:r>
-        <w:rPr>
-          <w:color w:val="00B0F0"/>
-          <w:highlight w:val="yellow"/>
-        </w:rPr>
-        <w:t>Echéance 1</w:t>
       </w:r>
     </w:p>
     <w:p>
@@ -2810,6 +2448,23 @@
         <w:t xml:space="preserve"> </w:t>
       </w:r>
     </w:p>
+    <w:p/>
+    <w:p/>
+    <w:p/>
+    <w:p/>
+    <w:p/>
+    <w:p/>
+    <w:p/>
+    <w:p/>
+    <w:p/>
+    <w:p/>
+    <w:p/>
+    <w:p/>
+    <w:p/>
+    <w:p/>
+    <w:p/>
+    <w:p/>
+    <w:p/>
     <w:p>
       <w:pPr>
         <w:rPr>
@@ -2824,7 +2479,7 @@
           <w:u w:val="none"/>
         </w:rPr>
       </w:pPr>
-      <w:bookmarkStart w:id="3" w:name="_Toc499021836"/>
+      <w:bookmarkStart w:id="4" w:name="_Toc499021836"/>
       <w:r>
         <w:rPr>
           <w:u w:val="none"/>
@@ -2838,7 +2493,7 @@
         </w:rPr>
         <w:t xml:space="preserve"> / Conception</w:t>
       </w:r>
-      <w:bookmarkEnd w:id="3"/>
+      <w:bookmarkEnd w:id="4"/>
     </w:p>
     <w:p>
       <w:pPr>
@@ -2849,7 +2504,7 @@
           <w:u w:val="none"/>
         </w:rPr>
       </w:pPr>
-      <w:bookmarkStart w:id="4" w:name="_Toc499021837"/>
+      <w:bookmarkStart w:id="5" w:name="_Toc499021837"/>
       <w:r>
         <w:rPr>
           <w:i w:val="0"/>
@@ -2858,7 +2513,7 @@
         </w:rPr>
         <w:t>Concept</w:t>
       </w:r>
-      <w:bookmarkEnd w:id="4"/>
+      <w:bookmarkEnd w:id="5"/>
     </w:p>
     <w:p/>
     <w:p>
@@ -3347,8 +3002,8 @@
           <w:u w:val="none"/>
         </w:rPr>
       </w:pPr>
-      <w:bookmarkStart w:id="5" w:name="_Toc71691012"/>
-      <w:bookmarkStart w:id="6" w:name="_Toc499021838"/>
+      <w:bookmarkStart w:id="6" w:name="_Toc71691012"/>
+      <w:bookmarkStart w:id="7" w:name="_Toc499021838"/>
       <w:r>
         <w:rPr>
           <w:i w:val="0"/>
@@ -3357,8 +3012,8 @@
         </w:rPr>
         <w:t>Stratégie de test</w:t>
       </w:r>
-      <w:bookmarkEnd w:id="5"/>
       <w:bookmarkEnd w:id="6"/>
+      <w:bookmarkEnd w:id="7"/>
     </w:p>
     <w:p/>
     <w:p>
@@ -3398,9 +3053,9 @@
           <w:u w:val="none"/>
         </w:rPr>
       </w:pPr>
-      <w:bookmarkStart w:id="7" w:name="_Toc25553314"/>
-      <w:bookmarkStart w:id="8" w:name="_Toc71691019"/>
-      <w:bookmarkStart w:id="9" w:name="_Toc499021841"/>
+      <w:bookmarkStart w:id="8" w:name="_Toc25553314"/>
+      <w:bookmarkStart w:id="9" w:name="_Toc71691019"/>
+      <w:bookmarkStart w:id="10" w:name="_Toc499021841"/>
       <w:r>
         <w:rPr>
           <w:i w:val="0"/>
@@ -3409,9 +3064,9 @@
         </w:rPr>
         <w:t>Dossier de conception</w:t>
       </w:r>
-      <w:bookmarkEnd w:id="7"/>
       <w:bookmarkEnd w:id="8"/>
       <w:bookmarkEnd w:id="9"/>
+      <w:bookmarkEnd w:id="10"/>
     </w:p>
     <w:p>
       <w:pPr>
@@ -4008,8 +3663,8 @@
       <w:pPr>
         <w:jc w:val="center"/>
       </w:pPr>
-      <w:bookmarkStart w:id="10" w:name="_Toc71703259"/>
-      <w:bookmarkStart w:id="11" w:name="_Toc499021842"/>
+      <w:bookmarkStart w:id="11" w:name="_Toc71703259"/>
+      <w:bookmarkStart w:id="12" w:name="_Toc499021842"/>
       <w:r>
         <w:rPr>
           <w:noProof/>
@@ -4074,14 +3729,14 @@
         </w:rPr>
         <w:t>R</w:t>
       </w:r>
-      <w:bookmarkEnd w:id="10"/>
+      <w:bookmarkEnd w:id="11"/>
       <w:r>
         <w:rPr>
           <w:u w:val="none"/>
         </w:rPr>
         <w:t>éalisation</w:t>
       </w:r>
-      <w:bookmarkEnd w:id="11"/>
+      <w:bookmarkEnd w:id="12"/>
     </w:p>
     <w:p>
       <w:pPr>
@@ -4092,9 +3747,9 @@
           <w:u w:val="none"/>
         </w:rPr>
       </w:pPr>
-      <w:bookmarkStart w:id="12" w:name="_Toc25553317"/>
-      <w:bookmarkStart w:id="13" w:name="_Toc71691022"/>
-      <w:bookmarkStart w:id="14" w:name="_Toc499021843"/>
+      <w:bookmarkStart w:id="13" w:name="_Toc25553317"/>
+      <w:bookmarkStart w:id="14" w:name="_Toc71691022"/>
+      <w:bookmarkStart w:id="15" w:name="_Toc499021843"/>
       <w:r>
         <w:rPr>
           <w:i w:val="0"/>
@@ -4103,12 +3758,12 @@
         </w:rPr>
         <w:t>Dossier de réalisation</w:t>
       </w:r>
-      <w:bookmarkStart w:id="15" w:name="_Toc25553318"/>
-      <w:bookmarkEnd w:id="12"/>
+      <w:bookmarkStart w:id="16" w:name="_Toc25553318"/>
       <w:bookmarkEnd w:id="13"/>
       <w:bookmarkEnd w:id="14"/>
-    </w:p>
-    <w:bookmarkEnd w:id="15"/>
+      <w:bookmarkEnd w:id="15"/>
+    </w:p>
+    <w:bookmarkEnd w:id="16"/>
     <w:p>
       <w:pPr>
         <w:ind w:firstLine="360"/>
@@ -4874,9 +4529,9 @@
           <w:u w:val="none"/>
         </w:rPr>
       </w:pPr>
-      <w:bookmarkStart w:id="16" w:name="_Toc25553321"/>
-      <w:bookmarkStart w:id="17" w:name="_Toc71691025"/>
-      <w:bookmarkStart w:id="18" w:name="_Toc499021844"/>
+      <w:bookmarkStart w:id="17" w:name="_Toc25553321"/>
+      <w:bookmarkStart w:id="18" w:name="_Toc71691025"/>
+      <w:bookmarkStart w:id="19" w:name="_Toc499021844"/>
       <w:r>
         <w:rPr>
           <w:i w:val="0"/>
@@ -4885,7 +4540,7 @@
         </w:rPr>
         <w:t>Description des test</w:t>
       </w:r>
-      <w:bookmarkEnd w:id="16"/>
+      <w:bookmarkEnd w:id="17"/>
       <w:r>
         <w:rPr>
           <w:i w:val="0"/>
@@ -4894,8 +4549,8 @@
         </w:rPr>
         <w:t>s effectués</w:t>
       </w:r>
-      <w:bookmarkEnd w:id="17"/>
       <w:bookmarkEnd w:id="18"/>
+      <w:bookmarkEnd w:id="19"/>
     </w:p>
     <w:p>
       <w:pPr>
@@ -5862,9 +5517,9 @@
       </w:tr>
     </w:tbl>
     <w:p>
-      <w:bookmarkStart w:id="19" w:name="_Toc25553322"/>
-      <w:bookmarkStart w:id="20" w:name="_Toc71691026"/>
-      <w:bookmarkStart w:id="21" w:name="_Toc499021845"/>
+      <w:bookmarkStart w:id="20" w:name="_Toc25553322"/>
+      <w:bookmarkStart w:id="21" w:name="_Toc71691026"/>
+      <w:bookmarkStart w:id="22" w:name="_Toc499021845"/>
       <w:r>
         <w:rPr>
           <w:highlight w:val="yellow"/>
@@ -5910,7 +5565,7 @@
         </w:rPr>
         <w:t xml:space="preserve">Erreurs </w:t>
       </w:r>
-      <w:bookmarkEnd w:id="19"/>
+      <w:bookmarkEnd w:id="20"/>
       <w:r>
         <w:rPr>
           <w:i w:val="0"/>
@@ -5919,8 +5574,8 @@
         </w:rPr>
         <w:t>restantes</w:t>
       </w:r>
-      <w:bookmarkEnd w:id="20"/>
       <w:bookmarkEnd w:id="21"/>
+      <w:bookmarkEnd w:id="22"/>
       <w:r>
         <w:rPr>
           <w:i w:val="0"/>
@@ -5937,7 +5592,7 @@
           <w:i/>
         </w:rPr>
       </w:pPr>
-      <w:bookmarkStart w:id="22" w:name="_Toc25553323"/>
+      <w:bookmarkStart w:id="23" w:name="_Toc25553323"/>
     </w:p>
     <w:p>
       <w:pPr>
@@ -6001,7 +5656,7 @@
         </w:rPr>
         <w:t>Conséquences sur l'utilisation du produit</w:t>
       </w:r>
-      <w:bookmarkEnd w:id="22"/>
+      <w:bookmarkEnd w:id="23"/>
     </w:p>
     <w:p>
       <w:pPr>
@@ -6065,9 +5720,9 @@
           <w:u w:val="none"/>
         </w:rPr>
       </w:pPr>
-      <w:bookmarkStart w:id="23" w:name="_Toc25553326"/>
-      <w:bookmarkStart w:id="24" w:name="_Toc71691029"/>
-      <w:bookmarkStart w:id="25" w:name="_Toc499021846"/>
+      <w:bookmarkStart w:id="24" w:name="_Toc25553326"/>
+      <w:bookmarkStart w:id="25" w:name="_Toc71691029"/>
+      <w:bookmarkStart w:id="26" w:name="_Toc499021846"/>
       <w:r>
         <w:rPr>
           <w:i w:val="0"/>
@@ -6076,7 +5731,7 @@
         </w:rPr>
         <w:t>Liste des documents</w:t>
       </w:r>
-      <w:bookmarkEnd w:id="23"/>
+      <w:bookmarkEnd w:id="24"/>
       <w:r>
         <w:rPr>
           <w:i w:val="0"/>
@@ -6085,8 +5740,8 @@
         </w:rPr>
         <w:t xml:space="preserve"> fournis</w:t>
       </w:r>
-      <w:bookmarkEnd w:id="24"/>
       <w:bookmarkEnd w:id="25"/>
+      <w:bookmarkEnd w:id="26"/>
     </w:p>
     <w:p>
       <w:pPr>
@@ -6264,24 +5919,24 @@
           <w:u w:val="none"/>
         </w:rPr>
       </w:pPr>
-      <w:bookmarkStart w:id="26" w:name="_Toc25553328"/>
-      <w:bookmarkStart w:id="27" w:name="_Toc71703263"/>
-      <w:bookmarkStart w:id="28" w:name="_Toc499021847"/>
+      <w:bookmarkStart w:id="27" w:name="_Toc25553328"/>
+      <w:bookmarkStart w:id="28" w:name="_Toc71703263"/>
+      <w:bookmarkStart w:id="29" w:name="_Toc499021847"/>
       <w:r>
         <w:rPr>
           <w:u w:val="none"/>
         </w:rPr>
         <w:t>C</w:t>
       </w:r>
-      <w:bookmarkEnd w:id="26"/>
       <w:bookmarkEnd w:id="27"/>
+      <w:bookmarkEnd w:id="28"/>
       <w:r>
         <w:rPr>
           <w:u w:val="none"/>
         </w:rPr>
         <w:t>onclusions</w:t>
       </w:r>
-      <w:bookmarkEnd w:id="28"/>
+      <w:bookmarkEnd w:id="29"/>
     </w:p>
     <w:p>
       <w:pPr>
@@ -6457,16 +6112,7 @@
           <w:szCs w:val="14"/>
         </w:rPr>
         <w:tab/>
-        <w:t>Alec (Session</w:t>
-      </w:r>
-      <w:bookmarkStart w:id="29" w:name="_GoBack"/>
-      <w:bookmarkEnd w:id="29"/>
-      <w:r>
-        <w:rPr>
-          <w:color w:val="000000" w:themeColor="text1"/>
-          <w:szCs w:val="14"/>
-        </w:rPr>
-        <w:t>)</w:t>
+        <w:t>Alec (Session)</w:t>
       </w:r>
     </w:p>
     <w:p>
@@ -7082,7 +6728,7 @@
         <w:sz w:val="16"/>
         <w:szCs w:val="16"/>
       </w:rPr>
-      <w:t>8</w:t>
+      <w:t>2</w:t>
     </w:r>
     <w:r>
       <w:rPr>
@@ -7131,7 +6777,7 @@
         <w:sz w:val="16"/>
         <w:szCs w:val="16"/>
       </w:rPr>
-      <w:t>24/05/2018</w:t>
+      <w:t>25/05/2018</w:t>
     </w:r>
     <w:r>
       <w:rPr>

</xml_diff>